<commit_message>
initial set of files for Dec meeting
</commit_message>
<xml_diff>
--- a/documents/2.4.0/S124_Requirements_Notes_VTC3.docx
+++ b/documents/2.4.0/S124_Requirements_Notes_VTC3.docx
@@ -22,7 +22,15 @@
         <w:t>Overall the aim is to align S-98 with the existing requirements.</w:t>
       </w:r>
       <w:r>
-        <w:t xml:space="preserve"> S-98 sets the ECDIS requirement. If, in re-wording these requirements we cause a conflict between what is in S-124 and S-98 then it will need to be resolved between the PTs. For the sake of this meeting we try to clarify how the ECDIS is to behave in respect of received S-124 messages.</w:t>
+        <w:t xml:space="preserve"> S-98 sets the ECDIS requirement. If, in re-wording these requirements we cause a conflict between what is in S-124 and S-98 then it will need to be resolved between the </w:t>
+      </w:r>
+      <w:proofErr w:type="spellStart"/>
+      <w:r>
+        <w:t>PTs.</w:t>
+      </w:r>
+      <w:proofErr w:type="spellEnd"/>
+      <w:r>
+        <w:t xml:space="preserve"> For the sake of this meeting we try to clarify how the ECDIS is to behave in respect of received S-124 messages.</w:t>
       </w:r>
     </w:p>
     <w:p>
@@ -82,7 +90,15 @@
         <w:t>An on-demand listing</w:t>
       </w:r>
       <w:r>
-        <w:t xml:space="preserve"> of all installed S-124 messages (i.e datasets)</w:t>
+        <w:t xml:space="preserve"> of all installed S-124 messages (</w:t>
+      </w:r>
+      <w:proofErr w:type="spellStart"/>
+      <w:r>
+        <w:t>i.e</w:t>
+      </w:r>
+      <w:proofErr w:type="spellEnd"/>
+      <w:r>
+        <w:t xml:space="preserve"> datasets)</w:t>
       </w:r>
       <w:r>
         <w:t xml:space="preserve">, sorted according to received date/time, issue date/time, warning type, producer and series (we should </w:t>
@@ -256,7 +272,15 @@
       <w:commentRangeStart w:id="1"/>
       <w:commentRangeStart w:id="2"/>
       <w:r>
-        <w:t>[Qns: (1) what does “displayed” mean in this context? (2) What happens to those NWs which are not displayed but which are still relevant for the route? Are these the ones which are “</w:t>
+        <w:t>[</w:t>
+      </w:r>
+      <w:proofErr w:type="spellStart"/>
+      <w:r>
+        <w:t>Qns</w:t>
+      </w:r>
+      <w:proofErr w:type="spellEnd"/>
+      <w:r>
+        <w:t>: (1) what does “displayed” mean in this context? (2) What happens to those NWs which are not displayed but which are still relevant for the route? Are these the ones which are “</w:t>
       </w:r>
       <w:r>
         <w:rPr>
@@ -326,7 +350,15 @@
         </w:numPr>
       </w:pPr>
       <w:r>
-        <w:t>Under S100 S124 messages can self-cancel and can be cancelled by fileless cancellation under Part 17. There is also “expiry” according to the fixedDateRange. All of these are defined by the data producer</w:t>
+        <w:t xml:space="preserve">Under S100 S124 messages can self-cancel and can be cancelled by fileless cancellation under Part 17. There is also “expiry” according to the </w:t>
+      </w:r>
+      <w:proofErr w:type="spellStart"/>
+      <w:r>
+        <w:t>fixedDateRange</w:t>
+      </w:r>
+      <w:proofErr w:type="spellEnd"/>
+      <w:r>
+        <w:t>. All of these are defined by the data producer</w:t>
       </w:r>
       <w:commentRangeStart w:id="3"/>
       <w:commentRangeStart w:id="4"/>
@@ -632,52 +664,68 @@
       <w:commentRangeStart w:id="20"/>
       <w:commentRangeStart w:id="21"/>
       <w:r>
-        <w:t xml:space="preserve">The on-demand listing of all NAVWARN messages in the system must include means for viewing an abbreviated view of any NAVWARNPart, warningInformation attributes present. </w:t>
-      </w:r>
-      <w:commentRangeEnd w:id="18"/>
+        <w:t xml:space="preserve">The on-demand listing of all NAVWARN messages in the system must include means for viewing an abbreviated view of any </w:t>
+      </w:r>
+      <w:proofErr w:type="spellStart"/>
+      <w:r>
+        <w:t>NAVWARNPart</w:t>
+      </w:r>
+      <w:proofErr w:type="spellEnd"/>
+      <w:r>
+        <w:t xml:space="preserve">, </w:t>
+      </w:r>
+      <w:proofErr w:type="spellStart"/>
+      <w:r>
+        <w:t>warningInformation</w:t>
+      </w:r>
+      <w:proofErr w:type="spellEnd"/>
+      <w:r>
+        <w:t xml:space="preserve"> attributes present. </w:t>
+      </w:r>
+      <w:commentRangeEnd w:id="17"/>
       <w:r>
         <w:rPr>
           <w:rStyle w:val="CommentReference"/>
           <w:sz w:val="22"/>
           <w:szCs w:val="22"/>
         </w:rPr>
-        <w:commentReference w:id="18"/>
-      </w:r>
-      <w:commentRangeEnd w:id="19"/>
+        <w:commentReference w:id="17"/>
+      </w:r>
+      <w:commentRangeEnd w:id="18"/>
       <w:r>
         <w:rPr>
           <w:rStyle w:val="CommentReference"/>
           <w:sz w:val="22"/>
           <w:szCs w:val="22"/>
         </w:rPr>
-        <w:commentReference w:id="19"/>
-      </w:r>
-      <w:commentRangeEnd w:id="20"/>
+        <w:commentReference w:id="18"/>
+      </w:r>
+      <w:commentRangeEnd w:id="19"/>
       <w:r>
         <w:rPr>
           <w:rStyle w:val="CommentReference"/>
           <w:sz w:val="22"/>
           <w:szCs w:val="22"/>
         </w:rPr>
-        <w:commentReference w:id="20"/>
-      </w:r>
-      <w:commentRangeEnd w:id="21"/>
+        <w:commentReference w:id="19"/>
+      </w:r>
+      <w:commentRangeEnd w:id="20"/>
       <w:r>
         <w:rPr>
           <w:rStyle w:val="CommentReference"/>
           <w:sz w:val="22"/>
           <w:szCs w:val="22"/>
         </w:rPr>
-        <w:commentReference w:id="21"/>
-      </w:r>
-      <w:commentRangeEnd w:id="17"/>
+        <w:commentReference w:id="20"/>
+      </w:r>
+      <w:commentRangeEnd w:id="21"/>
       <w:r>
         <w:rPr>
           <w:rStyle w:val="CommentReference"/>
           <w:sz w:val="22"/>
           <w:szCs w:val="22"/>
         </w:rPr>
-        <w:commentReference w:id="17"/>
+        <w:commentReference w:id="21"/>
       </w:r>
     </w:p>
     <w:p>
@@ -710,7 +758,7 @@
         </w:rPr>
         <w:t xml:space="preserve">Details of the classifications that have been applied by the mariner must be available on demand for inspection and modification. </w:t>
       </w:r>
-      <w:commentRangeEnd w:id="25"/>
+      <w:commentRangeEnd w:id="23"/>
       <w:r>
         <w:rPr>
           <w:rStyle w:val="CommentReference"/>
@@ -726,9 +774,9 @@
             </w:rPr>
           </w:rPrChange>
         </w:rPr>
-        <w:commentReference w:id="25"/>
-      </w:r>
-      <w:commentRangeEnd w:id="26"/>
+        <w:commentReference w:id="23"/>
+      </w:r>
+      <w:commentRangeEnd w:id="24"/>
       <w:r>
         <w:rPr>
           <w:rStyle w:val="CommentReference"/>
@@ -744,9 +792,9 @@
             </w:rPr>
           </w:rPrChange>
         </w:rPr>
-        <w:commentReference w:id="26"/>
-      </w:r>
-      <w:commentRangeEnd w:id="23"/>
+        <w:commentReference w:id="24"/>
+      </w:r>
+      <w:commentRangeEnd w:id="25"/>
       <w:r>
         <w:rPr>
           <w:rStyle w:val="CommentReference"/>
@@ -762,9 +810,9 @@
             </w:rPr>
           </w:rPrChange>
         </w:rPr>
-        <w:commentReference w:id="23"/>
-      </w:r>
-      <w:commentRangeEnd w:id="24"/>
+        <w:commentReference w:id="25"/>
+      </w:r>
+      <w:commentRangeEnd w:id="26"/>
       <w:r>
         <w:rPr>
           <w:rStyle w:val="CommentReference"/>
@@ -780,7 +828,7 @@
             </w:rPr>
           </w:rPrChange>
         </w:rPr>
-        <w:commentReference w:id="24"/>
+        <w:commentReference w:id="26"/>
       </w:r>
     </w:p>
     <w:p>
@@ -1474,23 +1522,23 @@
       <w:r>
         <w:t xml:space="preserve">eed not </w:t>
       </w:r>
-      <w:commentRangeEnd w:id="77"/>
+      <w:commentRangeEnd w:id="76"/>
       <w:r>
         <w:rPr>
           <w:rStyle w:val="CommentReference"/>
           <w:sz w:val="22"/>
           <w:szCs w:val="22"/>
         </w:rPr>
-        <w:commentReference w:id="77"/>
-      </w:r>
-      <w:commentRangeEnd w:id="76"/>
+        <w:commentReference w:id="76"/>
+      </w:r>
+      <w:commentRangeEnd w:id="77"/>
       <w:r>
         <w:rPr>
           <w:rStyle w:val="CommentReference"/>
           <w:sz w:val="22"/>
           <w:szCs w:val="22"/>
         </w:rPr>
-        <w:commentReference w:id="76"/>
+        <w:commentReference w:id="77"/>
       </w:r>
       <w:r>
         <w:t>be visualized, or;</w:t>
@@ -1963,7 +2011,15 @@
         <w:jc w:val="both"/>
       </w:pPr>
       <w:r>
-        <w:t>The NAVWARNAreaAffected class does not have a portrayal defined to avoid causing significant cluttering on the navigation screen. The feature must be highlighted by the system if selected from a pick report for interrogation by user.</w:t>
+        <w:t xml:space="preserve">The </w:t>
+      </w:r>
+      <w:proofErr w:type="spellStart"/>
+      <w:r>
+        <w:t>NAVWARNAreaAffected</w:t>
+      </w:r>
+      <w:proofErr w:type="spellEnd"/>
+      <w:r>
+        <w:t xml:space="preserve"> class does not have a portrayal defined to avoid causing significant cluttering on the navigation screen. The feature must be highlighted by the system if selected from a pick report for interrogation by user.</w:t>
       </w:r>
     </w:p>
     <w:p>
@@ -1978,7 +2034,35 @@
         <w:rPr>
           <w:strike/>
         </w:rPr>
-        <w:t>When a NAVWARNPart is not portrayed, such as when user selections mark it to be not visualized, any associated TextPlacement features must also not be portrayed.</w:t>
+        <w:t xml:space="preserve">When a </w:t>
+      </w:r>
+      <w:proofErr w:type="spellStart"/>
+      <w:r>
+        <w:rPr>
+          <w:strike/>
+        </w:rPr>
+        <w:t>NAVWARNPart</w:t>
+      </w:r>
+      <w:proofErr w:type="spellEnd"/>
+      <w:r>
+        <w:rPr>
+          <w:strike/>
+        </w:rPr>
+        <w:t xml:space="preserve"> is not portrayed, such as when user selections mark it to be not visualized, any associated </w:t>
+      </w:r>
+      <w:proofErr w:type="spellStart"/>
+      <w:r>
+        <w:rPr>
+          <w:strike/>
+        </w:rPr>
+        <w:t>TextPlacement</w:t>
+      </w:r>
+      <w:proofErr w:type="spellEnd"/>
+      <w:r>
+        <w:rPr>
+          <w:strike/>
+        </w:rPr>
+        <w:t xml:space="preserve"> features must also not be portrayed.</w:t>
       </w:r>
     </w:p>
     <w:p>
@@ -2004,36 +2088,68 @@
         </w:tabs>
         <w:rPr>
           <w:ins w:id="100" w:author="jonathan pritchard" w:date="2025-11-21T11:46:00Z" w16du:dateUtc="2025-11-21T11:46:00Z"/>
-        </w:rPr>
-      </w:pPr>
-      <w:ins w:id="101" w:author="jonathan pritchard" w:date="2025-11-21T11:46:00Z" w16du:dateUtc="2025-11-21T11:46:00Z">
-        <w:r>
-          <w:lastRenderedPageBreak/>
-          <w:tab/>
-        </w:r>
-      </w:ins>
-    </w:p>
-    <w:p>
-      <w:pPr>
-        <w:jc w:val="both"/>
-        <w:rPr>
-          <w:ins w:id="102" w:author="jonathan pritchard" w:date="2025-11-21T11:46:00Z" w16du:dateUtc="2025-11-21T11:46:00Z"/>
           <w:b/>
           <w:bCs/>
-        </w:rPr>
-      </w:pPr>
-      <w:ins w:id="103" w:author="jonathan pritchard" w:date="2025-11-21T11:46:00Z" w16du:dateUtc="2025-11-21T11:46:00Z">
+          <w:color w:val="EE0000"/>
+          <w:u w:val="single"/>
+          <w:rPrChange w:id="101" w:author="jonathan pritchard" w:date="2025-12-10T11:45:00Z" w16du:dateUtc="2025-12-10T11:45:00Z">
+            <w:rPr>
+              <w:ins w:id="102" w:author="jonathan pritchard" w:date="2025-11-21T11:46:00Z" w16du:dateUtc="2025-11-21T11:46:00Z"/>
+            </w:rPr>
+          </w:rPrChange>
+        </w:rPr>
+      </w:pPr>
+      <w:ins w:id="103" w:author="jonathan pritchard" w:date="2025-12-10T11:44:00Z" w16du:dateUtc="2025-12-10T11:44:00Z">
         <w:r>
           <w:rPr>
             <w:b/>
             <w:bCs/>
-          </w:rPr>
-          <w:t>12.12</w:t>
-        </w:r>
+            <w:color w:val="EE0000"/>
+            <w:u w:val="single"/>
+            <w:rPrChange w:id="104" w:author="jonathan pritchard" w:date="2025-12-10T11:45:00Z" w16du:dateUtc="2025-12-10T11:45:00Z">
+              <w:rPr/>
+            </w:rPrChange>
+          </w:rPr>
+          <w:lastRenderedPageBreak/>
+          <w:t>CANDIDATE REPLACEM</w:t>
+        </w:r>
+      </w:ins>
+      <w:ins w:id="105" w:author="jonathan pritchard" w:date="2025-12-10T11:45:00Z" w16du:dateUtc="2025-12-10T11:45:00Z">
         <w:r>
           <w:rPr>
             <w:b/>
             <w:bCs/>
+            <w:color w:val="EE0000"/>
+            <w:u w:val="single"/>
+            <w:rPrChange w:id="106" w:author="jonathan pritchard" w:date="2025-12-10T11:45:00Z" w16du:dateUtc="2025-12-10T11:45:00Z">
+              <w:rPr/>
+            </w:rPrChange>
+          </w:rPr>
+          <w:t>ENT S-98 WORDS</w:t>
+        </w:r>
+      </w:ins>
+    </w:p>
+    <w:p>
+      <w:pPr>
+        <w:jc w:val="both"/>
+        <w:rPr>
+          <w:ins w:id="107" w:author="jonathan pritchard" w:date="2025-11-21T11:46:00Z" w16du:dateUtc="2025-11-21T11:46:00Z"/>
+          <w:b/>
+          <w:bCs/>
+        </w:rPr>
+      </w:pPr>
+      <w:ins w:id="108" w:author="jonathan pritchard" w:date="2025-11-21T11:46:00Z" w16du:dateUtc="2025-11-21T11:46:00Z">
+        <w:r>
+          <w:rPr>
+            <w:b/>
+            <w:bCs/>
+          </w:rPr>
+          <w:t>12.12</w:t>
+        </w:r>
+        <w:r>
+          <w:rPr>
+            <w:b/>
+            <w:bCs/>
           </w:rPr>
           <w:tab/>
           <w:t xml:space="preserve"> Display and Management of Navigational Warnings</w:t>
@@ -2044,10 +2160,10 @@
       <w:pPr>
         <w:jc w:val="both"/>
         <w:rPr>
-          <w:ins w:id="104" w:author="jonathan pritchard" w:date="2025-11-21T11:46:00Z" w16du:dateUtc="2025-11-21T11:46:00Z"/>
-        </w:rPr>
-      </w:pPr>
-      <w:ins w:id="105" w:author="jonathan pritchard" w:date="2025-11-21T11:46:00Z" w16du:dateUtc="2025-11-21T11:46:00Z">
+          <w:ins w:id="109" w:author="jonathan pritchard" w:date="2025-11-21T11:46:00Z" w16du:dateUtc="2025-11-21T11:46:00Z"/>
+        </w:rPr>
+      </w:pPr>
+      <w:ins w:id="110" w:author="jonathan pritchard" w:date="2025-11-21T11:46:00Z" w16du:dateUtc="2025-11-21T11:46:00Z">
         <w:r>
           <w:t>S-124 Navigational Warnings (NAVWARN) portrayal is provided by a portrayal catalogue that includes a symbol set and symbolisation instructions for the feature and attribute combinations.</w:t>
         </w:r>
@@ -2057,12 +2173,12 @@
       <w:pPr>
         <w:jc w:val="both"/>
         <w:rPr>
-          <w:ins w:id="106" w:author="jonathan pritchard" w:date="2025-11-21T11:46:00Z" w16du:dateUtc="2025-11-21T11:46:00Z"/>
+          <w:ins w:id="111" w:author="jonathan pritchard" w:date="2025-11-21T11:46:00Z" w16du:dateUtc="2025-11-21T11:46:00Z"/>
           <w:b/>
           <w:bCs/>
         </w:rPr>
       </w:pPr>
-      <w:ins w:id="107" w:author="jonathan pritchard" w:date="2025-11-21T11:46:00Z" w16du:dateUtc="2025-11-21T11:46:00Z">
+      <w:ins w:id="112" w:author="jonathan pritchard" w:date="2025-11-21T11:46:00Z" w16du:dateUtc="2025-11-21T11:46:00Z">
         <w:r>
           <w:rPr>
             <w:b/>
@@ -2097,10 +2213,10 @@
       <w:pPr>
         <w:jc w:val="both"/>
         <w:rPr>
-          <w:ins w:id="108" w:author="jonathan pritchard" w:date="2025-11-21T11:46:00Z" w16du:dateUtc="2025-11-21T11:46:00Z"/>
-        </w:rPr>
-      </w:pPr>
-      <w:ins w:id="109" w:author="jonathan pritchard" w:date="2025-11-21T11:46:00Z" w16du:dateUtc="2025-11-21T11:46:00Z">
+          <w:ins w:id="113" w:author="jonathan pritchard" w:date="2025-11-21T11:46:00Z" w16du:dateUtc="2025-11-21T11:46:00Z"/>
+        </w:rPr>
+      </w:pPr>
+      <w:ins w:id="114" w:author="jonathan pritchard" w:date="2025-11-21T11:46:00Z" w16du:dateUtc="2025-11-21T11:46:00Z">
         <w:r>
           <w:t>A dedicated interface must be provided to allow users to interact with NAVWARN messages. This interface must, provide the following minimum functionality;</w:t>
         </w:r>
@@ -2115,9 +2231,9 @@
         </w:numPr>
         <w:jc w:val="both"/>
         <w:rPr>
-          <w:ins w:id="110" w:author="jonathan pritchard" w:date="2025-11-21T11:46:00Z" w16du:dateUtc="2025-11-21T11:46:00Z"/>
-        </w:rPr>
-        <w:pPrChange w:id="111" w:author="jonathan pritchard" w:date="2025-11-21T11:49:00Z" w16du:dateUtc="2025-11-21T11:49:00Z">
+          <w:ins w:id="115" w:author="jonathan pritchard" w:date="2025-11-21T11:46:00Z" w16du:dateUtc="2025-11-21T11:46:00Z"/>
+        </w:rPr>
+        <w:pPrChange w:id="116" w:author="jonathan pritchard" w:date="2025-11-21T11:49:00Z" w16du:dateUtc="2025-11-21T11:49:00Z">
           <w:pPr>
             <w:pStyle w:val="ListParagraph"/>
             <w:numPr>
@@ -2128,19 +2244,19 @@
           </w:pPr>
         </w:pPrChange>
       </w:pPr>
-      <w:commentRangeStart w:id="112"/>
-      <w:ins w:id="113" w:author="jonathan pritchard" w:date="2025-11-21T11:46:00Z" w16du:dateUtc="2025-11-21T11:46:00Z">
+      <w:commentRangeStart w:id="117"/>
+      <w:ins w:id="118" w:author="jonathan pritchard" w:date="2025-11-21T11:46:00Z" w16du:dateUtc="2025-11-21T11:46:00Z">
         <w:r>
           <w:t xml:space="preserve">The user must be able to classify individual messages in accordance with section 12.12.2 </w:t>
         </w:r>
-        <w:commentRangeEnd w:id="112"/>
+        <w:commentRangeEnd w:id="117"/>
         <w:r>
           <w:rPr>
             <w:rStyle w:val="CommentReference"/>
             <w:sz w:val="22"/>
             <w:szCs w:val="22"/>
           </w:rPr>
-          <w:commentReference w:id="112"/>
+          <w:commentReference w:id="117"/>
         </w:r>
       </w:ins>
     </w:p>
@@ -2153,9 +2269,9 @@
         </w:numPr>
         <w:jc w:val="both"/>
         <w:rPr>
-          <w:ins w:id="114" w:author="jonathan pritchard" w:date="2025-11-21T11:46:00Z" w16du:dateUtc="2025-11-21T11:46:00Z"/>
-        </w:rPr>
-        <w:pPrChange w:id="115" w:author="jonathan pritchard" w:date="2025-11-21T11:49:00Z" w16du:dateUtc="2025-11-21T11:49:00Z">
+          <w:ins w:id="119" w:author="jonathan pritchard" w:date="2025-11-21T11:46:00Z" w16du:dateUtc="2025-11-21T11:46:00Z"/>
+        </w:rPr>
+        <w:pPrChange w:id="120" w:author="jonathan pritchard" w:date="2025-11-21T11:49:00Z" w16du:dateUtc="2025-11-21T11:49:00Z">
           <w:pPr>
             <w:pStyle w:val="ListParagraph"/>
             <w:numPr>
@@ -2166,23 +2282,23 @@
           </w:pPr>
         </w:pPrChange>
       </w:pPr>
-      <w:ins w:id="116" w:author="jonathan pritchard" w:date="2025-11-21T11:46:00Z" w16du:dateUtc="2025-11-21T11:46:00Z">
+      <w:ins w:id="121" w:author="jonathan pritchard" w:date="2025-11-21T11:46:00Z" w16du:dateUtc="2025-11-21T11:46:00Z">
         <w:r>
           <w:t xml:space="preserve">An on-demand listing of all (S-124) NAVWARN messages in the system must be provided allowing sorting according to: </w:t>
         </w:r>
       </w:ins>
-      <w:ins w:id="117" w:author="jonathan pritchard" w:date="2025-11-21T11:54:00Z" w16du:dateUtc="2025-11-21T11:54:00Z">
+      <w:ins w:id="122" w:author="jonathan pritchard" w:date="2025-11-21T11:54:00Z" w16du:dateUtc="2025-11-21T11:54:00Z">
         <w:r>
           <w:t>installed</w:t>
         </w:r>
       </w:ins>
-      <w:ins w:id="118" w:author="jonathan pritchard" w:date="2025-11-21T11:46:00Z" w16du:dateUtc="2025-11-21T11:46:00Z">
+      <w:ins w:id="123" w:author="jonathan pritchard" w:date="2025-11-21T11:46:00Z" w16du:dateUtc="2025-11-21T11:46:00Z">
         <w:r>
           <w:t xml:space="preserve"> date and time, issue date and time, warning type, producer, series </w:t>
         </w:r>
         <w:r>
           <w:rPr>
-            <w:rPrChange w:id="119" w:author="jonathan pritchard" w:date="2025-11-21T11:47:00Z" w16du:dateUtc="2025-11-21T11:47:00Z">
+            <w:rPrChange w:id="124" w:author="jonathan pritchard" w:date="2025-11-21T11:47:00Z" w16du:dateUtc="2025-11-21T11:47:00Z">
               <w:rPr>
                 <w:i/>
                 <w:iCs/>
@@ -2192,15 +2308,15 @@
           <w:t xml:space="preserve">and </w:t>
         </w:r>
       </w:ins>
-      <w:ins w:id="120" w:author="jonathan pritchard" w:date="2025-11-21T11:55:00Z" w16du:dateUtc="2025-11-21T11:55:00Z">
+      <w:ins w:id="125" w:author="jonathan pritchard" w:date="2025-11-21T11:55:00Z" w16du:dateUtc="2025-11-21T11:55:00Z">
         <w:r>
           <w:t>message</w:t>
         </w:r>
       </w:ins>
-      <w:ins w:id="121" w:author="jonathan pritchard" w:date="2025-11-21T11:46:00Z" w16du:dateUtc="2025-11-21T11:46:00Z">
-        <w:r>
-          <w:rPr>
-            <w:rPrChange w:id="122" w:author="jonathan pritchard" w:date="2025-11-21T11:47:00Z" w16du:dateUtc="2025-11-21T11:47:00Z">
+      <w:ins w:id="126" w:author="jonathan pritchard" w:date="2025-11-21T11:46:00Z" w16du:dateUtc="2025-11-21T11:46:00Z">
+        <w:r>
+          <w:rPr>
+            <w:rPrChange w:id="127" w:author="jonathan pritchard" w:date="2025-11-21T11:47:00Z" w16du:dateUtc="2025-11-21T11:47:00Z">
               <w:rPr>
                 <w:i/>
                 <w:iCs/>
@@ -2210,15 +2326,15 @@
           <w:t xml:space="preserve"> classification (</w:t>
         </w:r>
       </w:ins>
-      <w:ins w:id="123" w:author="jonathan pritchard" w:date="2025-11-21T11:47:00Z" w16du:dateUtc="2025-11-21T11:47:00Z">
+      <w:ins w:id="128" w:author="jonathan pritchard" w:date="2025-11-21T11:47:00Z" w16du:dateUtc="2025-11-21T11:47:00Z">
         <w:r>
           <w:t xml:space="preserve">as defined in </w:t>
         </w:r>
       </w:ins>
-      <w:ins w:id="124" w:author="jonathan pritchard" w:date="2025-11-21T11:46:00Z" w16du:dateUtc="2025-11-21T11:46:00Z">
-        <w:r>
-          <w:rPr>
-            <w:rPrChange w:id="125" w:author="jonathan pritchard" w:date="2025-11-21T11:47:00Z" w16du:dateUtc="2025-11-21T11:47:00Z">
+      <w:ins w:id="129" w:author="jonathan pritchard" w:date="2025-11-21T11:46:00Z" w16du:dateUtc="2025-11-21T11:46:00Z">
+        <w:r>
+          <w:rPr>
+            <w:rPrChange w:id="130" w:author="jonathan pritchard" w:date="2025-11-21T11:47:00Z" w16du:dateUtc="2025-11-21T11:47:00Z">
               <w:rPr>
                 <w:i/>
                 <w:iCs/>
@@ -2241,9 +2357,9 @@
         </w:numPr>
         <w:jc w:val="both"/>
         <w:rPr>
-          <w:ins w:id="126" w:author="jonathan pritchard" w:date="2025-11-21T11:46:00Z" w16du:dateUtc="2025-11-21T11:46:00Z"/>
-        </w:rPr>
-        <w:pPrChange w:id="127" w:author="jonathan pritchard" w:date="2025-11-21T11:49:00Z" w16du:dateUtc="2025-11-21T11:49:00Z">
+          <w:ins w:id="131" w:author="jonathan pritchard" w:date="2025-11-21T11:46:00Z" w16du:dateUtc="2025-11-21T11:46:00Z"/>
+        </w:rPr>
+        <w:pPrChange w:id="132" w:author="jonathan pritchard" w:date="2025-11-21T11:49:00Z" w16du:dateUtc="2025-11-21T11:49:00Z">
           <w:pPr>
             <w:pStyle w:val="ListParagraph"/>
             <w:numPr>
@@ -2254,69 +2370,103 @@
           </w:pPr>
         </w:pPrChange>
       </w:pPr>
-      <w:commentRangeStart w:id="128"/>
-      <w:commentRangeStart w:id="129"/>
-      <w:commentRangeStart w:id="130"/>
-      <w:commentRangeStart w:id="131"/>
-      <w:commentRangeStart w:id="132"/>
-      <w:ins w:id="133" w:author="jonathan pritchard" w:date="2025-11-21T11:46:00Z" w16du:dateUtc="2025-11-21T11:46:00Z">
-        <w:r>
-          <w:t xml:space="preserve">The on-demand listing of all NAVWARN messages in the system must include means for viewing an abbreviated view of any NAVWARNPart, warningInformation attributes present. </w:t>
-        </w:r>
-        <w:commentRangeEnd w:id="129"/>
+      <w:commentRangeStart w:id="133"/>
+      <w:commentRangeStart w:id="134"/>
+      <w:commentRangeStart w:id="135"/>
+      <w:commentRangeStart w:id="136"/>
+      <w:commentRangeStart w:id="137"/>
+      <w:ins w:id="138" w:author="jonathan pritchard" w:date="2025-11-21T11:46:00Z" w16du:dateUtc="2025-11-21T11:46:00Z">
+        <w:r>
+          <w:t xml:space="preserve">The on-demand listing of all NAVWARN messages in the system must include means for viewing an abbreviated view of any </w:t>
+        </w:r>
+        <w:proofErr w:type="spellStart"/>
+        <w:r>
+          <w:t>NAVWARNPart</w:t>
+        </w:r>
+        <w:proofErr w:type="spellEnd"/>
+        <w:r>
+          <w:t xml:space="preserve">, </w:t>
+        </w:r>
+        <w:proofErr w:type="spellStart"/>
+        <w:r>
+          <w:t>warningInformation</w:t>
+        </w:r>
+        <w:proofErr w:type="spellEnd"/>
+        <w:r>
+          <w:t xml:space="preserve"> attributes present. </w:t>
+        </w:r>
+        <w:commentRangeEnd w:id="133"/>
         <w:r>
           <w:rPr>
             <w:rStyle w:val="CommentReference"/>
             <w:sz w:val="22"/>
             <w:szCs w:val="22"/>
           </w:rPr>
-          <w:commentReference w:id="129"/>
-        </w:r>
-        <w:commentRangeEnd w:id="130"/>
+          <w:commentReference w:id="133"/>
+        </w:r>
+        <w:commentRangeEnd w:id="134"/>
         <w:r>
           <w:rPr>
             <w:rStyle w:val="CommentReference"/>
             <w:sz w:val="22"/>
             <w:szCs w:val="22"/>
           </w:rPr>
-          <w:commentReference w:id="130"/>
-        </w:r>
-        <w:commentRangeEnd w:id="131"/>
+          <w:commentReference w:id="134"/>
+        </w:r>
+        <w:commentRangeEnd w:id="135"/>
         <w:r>
           <w:rPr>
             <w:rStyle w:val="CommentReference"/>
             <w:sz w:val="22"/>
             <w:szCs w:val="22"/>
           </w:rPr>
-          <w:commentReference w:id="131"/>
-        </w:r>
-        <w:commentRangeEnd w:id="132"/>
+          <w:commentReference w:id="135"/>
+        </w:r>
+        <w:commentRangeEnd w:id="136"/>
         <w:r>
           <w:rPr>
             <w:rStyle w:val="CommentReference"/>
             <w:sz w:val="22"/>
             <w:szCs w:val="22"/>
           </w:rPr>
-          <w:commentReference w:id="132"/>
-        </w:r>
-        <w:commentRangeEnd w:id="128"/>
+          <w:commentReference w:id="136"/>
+        </w:r>
+        <w:commentRangeEnd w:id="137"/>
         <w:r>
           <w:rPr>
             <w:rStyle w:val="CommentReference"/>
             <w:sz w:val="22"/>
             <w:szCs w:val="22"/>
           </w:rPr>
-          <w:commentReference w:id="128"/>
-        </w:r>
-      </w:ins>
-      <w:ins w:id="134" w:author="jonathan pritchard" w:date="2025-11-21T11:47:00Z" w16du:dateUtc="2025-11-21T11:47:00Z">
+          <w:commentReference w:id="137"/>
+        </w:r>
+      </w:ins>
+      <w:ins w:id="139" w:author="jonathan pritchard" w:date="2025-11-21T11:47:00Z" w16du:dateUtc="2025-11-21T11:47:00Z">
         <w:r>
           <w:t>This should consist of a mini</w:t>
         </w:r>
       </w:ins>
-      <w:ins w:id="135" w:author="jonathan pritchard" w:date="2025-11-21T11:48:00Z" w16du:dateUtc="2025-11-21T11:48:00Z">
-        <w:r>
-          <w:t>mum of the issue date, warning type and first 64 characters of the warningInformation attributes.</w:t>
+      <w:ins w:id="140" w:author="jonathan pritchard" w:date="2025-11-21T11:48:00Z" w16du:dateUtc="2025-11-21T11:48:00Z">
+        <w:r>
+          <w:t xml:space="preserve">mum of the issue date, warning type and </w:t>
+        </w:r>
+      </w:ins>
+      <w:ins w:id="141" w:author="jonathan pritchard" w:date="2025-12-10T11:45:00Z" w16du:dateUtc="2025-12-10T11:45:00Z">
+        <w:r>
+          <w:t xml:space="preserve">the </w:t>
+        </w:r>
+      </w:ins>
+      <w:ins w:id="142" w:author="jonathan pritchard" w:date="2025-11-21T11:48:00Z" w16du:dateUtc="2025-11-21T11:48:00Z">
+        <w:r>
+          <w:t xml:space="preserve">first 64 characters of the </w:t>
+        </w:r>
+        <w:proofErr w:type="spellStart"/>
+        <w:r>
+          <w:t>warningInformation</w:t>
+        </w:r>
+        <w:proofErr w:type="spellEnd"/>
+        <w:r>
+          <w:t xml:space="preserve"> attributes.</w:t>
         </w:r>
       </w:ins>
     </w:p>
@@ -2329,9 +2479,9 @@
         </w:numPr>
         <w:jc w:val="both"/>
         <w:rPr>
-          <w:ins w:id="136" w:author="jonathan pritchard" w:date="2025-11-21T11:46:00Z" w16du:dateUtc="2025-11-21T11:46:00Z"/>
-        </w:rPr>
-        <w:pPrChange w:id="137" w:author="jonathan pritchard" w:date="2025-11-21T11:49:00Z" w16du:dateUtc="2025-11-21T11:49:00Z">
+          <w:ins w:id="143" w:author="jonathan pritchard" w:date="2025-11-21T11:46:00Z" w16du:dateUtc="2025-11-21T11:46:00Z"/>
+        </w:rPr>
+        <w:pPrChange w:id="144" w:author="jonathan pritchard" w:date="2025-11-21T11:49:00Z" w16du:dateUtc="2025-11-21T11:49:00Z">
           <w:pPr>
             <w:pStyle w:val="ListParagraph"/>
             <w:numPr>
@@ -2342,14 +2492,15 @@
           </w:pPr>
         </w:pPrChange>
       </w:pPr>
-      <w:ins w:id="138" w:author="jonathan pritchard" w:date="2025-11-21T11:46:00Z" w16du:dateUtc="2025-11-21T11:46:00Z">
+      <w:commentRangeStart w:id="145"/>
+      <w:ins w:id="146" w:author="jonathan pritchard" w:date="2025-11-21T11:46:00Z" w16du:dateUtc="2025-11-21T11:46:00Z">
         <w:r>
           <w:t xml:space="preserve">An indication must be provided when a new NAVWARN message is loaded until it has been </w:t>
         </w:r>
-        <w:commentRangeStart w:id="139"/>
-        <w:r>
-          <w:rPr>
-            <w:rPrChange w:id="140" w:author="jonathan pritchard" w:date="2025-11-21T11:49:00Z" w16du:dateUtc="2025-11-21T11:49:00Z">
+        <w:commentRangeStart w:id="147"/>
+        <w:r>
+          <w:rPr>
+            <w:rPrChange w:id="148" w:author="jonathan pritchard" w:date="2025-11-21T11:49:00Z" w16du:dateUtc="2025-11-21T11:49:00Z">
               <w:rPr>
                 <w:i/>
                 <w:iCs/>
@@ -2363,7 +2514,7 @@
         </w:r>
         <w:r>
           <w:rPr>
-            <w:rPrChange w:id="141" w:author="jonathan pritchard" w:date="2025-11-21T11:49:00Z" w16du:dateUtc="2025-11-21T11:49:00Z">
+            <w:rPrChange w:id="149" w:author="jonathan pritchard" w:date="2025-11-21T11:49:00Z" w16du:dateUtc="2025-11-21T11:49:00Z">
               <w:rPr>
                 <w:i/>
                 <w:iCs/>
@@ -2372,21 +2523,21 @@
           </w:rPr>
           <w:t>or 24 hours have passed</w:t>
         </w:r>
-        <w:commentRangeEnd w:id="139"/>
+        <w:commentRangeEnd w:id="147"/>
         <w:r>
           <w:rPr>
             <w:rStyle w:val="CommentReference"/>
             <w:sz w:val="22"/>
             <w:szCs w:val="22"/>
           </w:rPr>
-          <w:commentReference w:id="139"/>
+          <w:commentReference w:id="147"/>
         </w:r>
         <w:r>
           <w:t xml:space="preserve">. </w:t>
         </w:r>
         <w:r>
           <w:rPr>
-            <w:rPrChange w:id="142" w:author="jonathan pritchard" w:date="2025-11-21T11:49:00Z" w16du:dateUtc="2025-11-21T11:49:00Z">
+            <w:rPrChange w:id="150" w:author="jonathan pritchard" w:date="2025-11-21T11:49:00Z" w16du:dateUtc="2025-11-21T11:49:00Z">
               <w:rPr>
                 <w:highlight w:val="yellow"/>
               </w:rPr>
@@ -2394,10 +2545,10 @@
           </w:rPr>
           <w:t xml:space="preserve">This indication may be suppressed if the NAVWARN message does not meet </w:t>
         </w:r>
-        <w:commentRangeStart w:id="143"/>
-        <w:r>
-          <w:rPr>
-            <w:rPrChange w:id="144" w:author="jonathan pritchard" w:date="2025-11-21T11:49:00Z" w16du:dateUtc="2025-11-21T11:49:00Z">
+        <w:commentRangeStart w:id="151"/>
+        <w:r>
+          <w:rPr>
+            <w:rPrChange w:id="152" w:author="jonathan pritchard" w:date="2025-11-21T11:49:00Z" w16du:dateUtc="2025-11-21T11:49:00Z">
               <w:rPr>
                 <w:highlight w:val="yellow"/>
               </w:rPr>
@@ -2405,13 +2556,13 @@
           </w:rPr>
           <w:t xml:space="preserve">filtering </w:t>
         </w:r>
-        <w:commentRangeEnd w:id="143"/>
+        <w:commentRangeEnd w:id="151"/>
         <w:r>
           <w:rPr>
             <w:rStyle w:val="CommentReference"/>
             <w:sz w:val="22"/>
             <w:szCs w:val="22"/>
-            <w:rPrChange w:id="145" w:author="jonathan pritchard" w:date="2025-11-21T11:49:00Z" w16du:dateUtc="2025-11-21T11:49:00Z">
+            <w:rPrChange w:id="153" w:author="jonathan pritchard" w:date="2025-11-21T11:49:00Z" w16du:dateUtc="2025-11-21T11:49:00Z">
               <w:rPr>
                 <w:rStyle w:val="CommentReference"/>
                 <w:sz w:val="22"/>
@@ -2420,56 +2571,8 @@
               </w:rPr>
             </w:rPrChange>
           </w:rPr>
-          <w:commentReference w:id="143"/>
-        </w:r>
-        <w:r>
-          <w:rPr>
-            <w:rPrChange w:id="146" w:author="jonathan pritchard" w:date="2025-11-21T11:49:00Z" w16du:dateUtc="2025-11-21T11:49:00Z">
-              <w:rPr>
-                <w:highlight w:val="yellow"/>
-              </w:rPr>
-            </w:rPrChange>
-          </w:rPr>
-          <w:t>criteria set by the mariner</w:t>
-        </w:r>
-      </w:ins>
-      <w:ins w:id="147" w:author="jonathan pritchard" w:date="2025-11-21T11:49:00Z" w16du:dateUtc="2025-11-21T11:49:00Z">
-        <w:r>
-          <w:rPr>
-            <w:rPrChange w:id="148" w:author="jonathan pritchard" w:date="2025-11-21T11:49:00Z" w16du:dateUtc="2025-11-21T11:49:00Z">
-              <w:rPr>
-                <w:highlight w:val="yellow"/>
-              </w:rPr>
-            </w:rPrChange>
-          </w:rPr>
-          <w:t xml:space="preserve"> or automatically applied</w:t>
-        </w:r>
-      </w:ins>
-      <w:ins w:id="149" w:author="jonathan pritchard" w:date="2025-11-21T11:46:00Z" w16du:dateUtc="2025-11-21T11:46:00Z">
-        <w:r>
-          <w:rPr>
-            <w:rPrChange w:id="150" w:author="jonathan pritchard" w:date="2025-11-21T11:49:00Z" w16du:dateUtc="2025-11-21T11:49:00Z">
-              <w:rPr>
-                <w:highlight w:val="yellow"/>
-              </w:rPr>
-            </w:rPrChange>
-          </w:rPr>
-          <w:t xml:space="preserve"> (</w:t>
-        </w:r>
-      </w:ins>
-      <w:ins w:id="151" w:author="jonathan pritchard" w:date="2025-11-21T11:49:00Z" w16du:dateUtc="2025-11-21T11:49:00Z">
-        <w:r>
-          <w:rPr>
-            <w:rPrChange w:id="152" w:author="jonathan pritchard" w:date="2025-11-21T11:49:00Z" w16du:dateUtc="2025-11-21T11:49:00Z">
-              <w:rPr>
-                <w:highlight w:val="yellow"/>
-              </w:rPr>
-            </w:rPrChange>
-          </w:rPr>
-          <w:t>as defined in</w:t>
-        </w:r>
-      </w:ins>
-      <w:ins w:id="153" w:author="jonathan pritchard" w:date="2025-11-21T11:46:00Z" w16du:dateUtc="2025-11-21T11:46:00Z">
+          <w:commentReference w:id="151"/>
+        </w:r>
         <w:r>
           <w:rPr>
             <w:rPrChange w:id="154" w:author="jonathan pritchard" w:date="2025-11-21T11:49:00Z" w16du:dateUtc="2025-11-21T11:49:00Z">
@@ -2478,7 +2581,64 @@
               </w:rPr>
             </w:rPrChange>
           </w:rPr>
+          <w:t>criteria set by the mariner</w:t>
+        </w:r>
+      </w:ins>
+      <w:ins w:id="155" w:author="jonathan pritchard" w:date="2025-11-21T11:49:00Z" w16du:dateUtc="2025-11-21T11:49:00Z">
+        <w:r>
+          <w:rPr>
+            <w:rPrChange w:id="156" w:author="jonathan pritchard" w:date="2025-11-21T11:49:00Z" w16du:dateUtc="2025-11-21T11:49:00Z">
+              <w:rPr>
+                <w:highlight w:val="yellow"/>
+              </w:rPr>
+            </w:rPrChange>
+          </w:rPr>
+          <w:t xml:space="preserve"> or automatically applied</w:t>
+        </w:r>
+      </w:ins>
+      <w:ins w:id="157" w:author="jonathan pritchard" w:date="2025-11-21T11:46:00Z" w16du:dateUtc="2025-11-21T11:46:00Z">
+        <w:r>
+          <w:rPr>
+            <w:rPrChange w:id="158" w:author="jonathan pritchard" w:date="2025-11-21T11:49:00Z" w16du:dateUtc="2025-11-21T11:49:00Z">
+              <w:rPr>
+                <w:highlight w:val="yellow"/>
+              </w:rPr>
+            </w:rPrChange>
+          </w:rPr>
+          <w:t xml:space="preserve"> (</w:t>
+        </w:r>
+      </w:ins>
+      <w:ins w:id="159" w:author="jonathan pritchard" w:date="2025-11-21T11:49:00Z" w16du:dateUtc="2025-11-21T11:49:00Z">
+        <w:r>
+          <w:rPr>
+            <w:rPrChange w:id="160" w:author="jonathan pritchard" w:date="2025-11-21T11:49:00Z" w16du:dateUtc="2025-11-21T11:49:00Z">
+              <w:rPr>
+                <w:highlight w:val="yellow"/>
+              </w:rPr>
+            </w:rPrChange>
+          </w:rPr>
+          <w:t>as defined in</w:t>
+        </w:r>
+      </w:ins>
+      <w:ins w:id="161" w:author="jonathan pritchard" w:date="2025-11-21T11:46:00Z" w16du:dateUtc="2025-11-21T11:46:00Z">
+        <w:r>
+          <w:rPr>
+            <w:rPrChange w:id="162" w:author="jonathan pritchard" w:date="2025-11-21T11:49:00Z" w16du:dateUtc="2025-11-21T11:49:00Z">
+              <w:rPr>
+                <w:highlight w:val="yellow"/>
+              </w:rPr>
+            </w:rPrChange>
+          </w:rPr>
           <w:t xml:space="preserve"> 12.12.2).</w:t>
+        </w:r>
+      </w:ins>
+      <w:commentRangeEnd w:id="145"/>
+      <w:ins w:id="163" w:author="jonathan pritchard" w:date="2025-12-10T11:26:00Z" w16du:dateUtc="2025-12-10T11:26:00Z">
+        <w:r>
+          <w:rPr>
+            <w:rStyle w:val="CommentReference"/>
+          </w:rPr>
+          <w:commentReference w:id="145"/>
         </w:r>
       </w:ins>
     </w:p>
@@ -2491,9 +2651,9 @@
         </w:numPr>
         <w:jc w:val="both"/>
         <w:rPr>
-          <w:ins w:id="155" w:author="jonathan pritchard" w:date="2025-11-21T11:46:00Z" w16du:dateUtc="2025-11-21T11:46:00Z"/>
-        </w:rPr>
-        <w:pPrChange w:id="156" w:author="jonathan pritchard" w:date="2025-11-21T11:49:00Z" w16du:dateUtc="2025-11-21T11:49:00Z">
+          <w:ins w:id="164" w:author="jonathan pritchard" w:date="2025-11-21T11:46:00Z" w16du:dateUtc="2025-11-21T11:46:00Z"/>
+        </w:rPr>
+        <w:pPrChange w:id="165" w:author="jonathan pritchard" w:date="2025-11-21T11:49:00Z" w16du:dateUtc="2025-11-21T11:49:00Z">
           <w:pPr>
             <w:pStyle w:val="ListParagraph"/>
             <w:numPr>
@@ -2504,19 +2664,19 @@
           </w:pPr>
         </w:pPrChange>
       </w:pPr>
-      <w:commentRangeStart w:id="157"/>
-      <w:ins w:id="158" w:author="jonathan pritchard" w:date="2025-11-21T11:46:00Z" w16du:dateUtc="2025-11-21T11:46:00Z">
+      <w:commentRangeStart w:id="166"/>
+      <w:ins w:id="167" w:author="jonathan pritchard" w:date="2025-11-21T11:46:00Z" w16du:dateUtc="2025-11-21T11:46:00Z">
         <w:r>
           <w:t xml:space="preserve">Means must be provided to view the most recent message and past messages, </w:t>
         </w:r>
-        <w:commentRangeEnd w:id="157"/>
+        <w:commentRangeEnd w:id="166"/>
         <w:r>
           <w:rPr>
             <w:rStyle w:val="CommentReference"/>
             <w:sz w:val="22"/>
             <w:szCs w:val="22"/>
           </w:rPr>
-          <w:commentReference w:id="157"/>
+          <w:commentReference w:id="166"/>
         </w:r>
       </w:ins>
     </w:p>
@@ -2524,14 +2684,14 @@
       <w:pPr>
         <w:jc w:val="both"/>
         <w:rPr>
-          <w:ins w:id="159" w:author="jonathan pritchard" w:date="2025-11-21T11:46:00Z" w16du:dateUtc="2025-11-21T11:46:00Z"/>
+          <w:ins w:id="168" w:author="jonathan pritchard" w:date="2025-11-21T11:46:00Z" w16du:dateUtc="2025-11-21T11:46:00Z"/>
           <w:b/>
           <w:bCs/>
         </w:rPr>
       </w:pPr>
-      <w:commentRangeStart w:id="160"/>
-      <w:commentRangeStart w:id="161"/>
-      <w:ins w:id="162" w:author="jonathan pritchard" w:date="2025-11-21T11:46:00Z" w16du:dateUtc="2025-11-21T11:46:00Z">
+      <w:commentRangeStart w:id="169"/>
+      <w:commentRangeStart w:id="170"/>
+      <w:ins w:id="171" w:author="jonathan pritchard" w:date="2025-11-21T11:46:00Z" w16du:dateUtc="2025-11-21T11:46:00Z">
         <w:r>
           <w:rPr>
             <w:b/>
@@ -2560,7 +2720,7 @@
           </w:rPr>
           <w:t xml:space="preserve"> Navigational Warning information </w:t>
         </w:r>
-        <w:commentRangeEnd w:id="160"/>
+        <w:commentRangeEnd w:id="169"/>
         <w:r>
           <w:rPr>
             <w:rStyle w:val="CommentReference"/>
@@ -2569,9 +2729,9 @@
             <w:sz w:val="22"/>
             <w:szCs w:val="22"/>
           </w:rPr>
-          <w:commentReference w:id="160"/>
-        </w:r>
-        <w:commentRangeEnd w:id="161"/>
+          <w:commentReference w:id="169"/>
+        </w:r>
+        <w:commentRangeEnd w:id="170"/>
         <w:r>
           <w:rPr>
             <w:rStyle w:val="CommentReference"/>
@@ -2580,7 +2740,7 @@
             <w:sz w:val="22"/>
             <w:szCs w:val="22"/>
           </w:rPr>
-          <w:commentReference w:id="161"/>
+          <w:commentReference w:id="170"/>
         </w:r>
       </w:ins>
     </w:p>
@@ -2588,10 +2748,10 @@
       <w:pPr>
         <w:jc w:val="both"/>
         <w:rPr>
-          <w:ins w:id="163" w:author="jonathan pritchard" w:date="2025-11-21T11:46:00Z" w16du:dateUtc="2025-11-21T11:46:00Z"/>
-        </w:rPr>
-      </w:pPr>
-      <w:ins w:id="164" w:author="jonathan pritchard" w:date="2025-11-21T11:46:00Z" w16du:dateUtc="2025-11-21T11:46:00Z">
+          <w:ins w:id="172" w:author="jonathan pritchard" w:date="2025-11-21T11:46:00Z" w16du:dateUtc="2025-11-21T11:46:00Z"/>
+        </w:rPr>
+      </w:pPr>
+      <w:ins w:id="173" w:author="jonathan pritchard" w:date="2025-11-21T11:46:00Z" w16du:dateUtc="2025-11-21T11:46:00Z">
         <w:r>
           <w:t>To ensure only relevant information is displayed, and to ensure an uncluttered screen, the mariner must be able to classify NAVWARNs which are then filtered for display by the ECDIS :</w:t>
         </w:r>
@@ -2601,10 +2761,10 @@
       <w:pPr>
         <w:jc w:val="both"/>
         <w:rPr>
-          <w:ins w:id="165" w:author="jonathan pritchard" w:date="2025-11-21T11:46:00Z" w16du:dateUtc="2025-11-21T11:46:00Z"/>
-        </w:rPr>
-      </w:pPr>
-      <w:ins w:id="166" w:author="jonathan pritchard" w:date="2025-11-21T11:46:00Z" w16du:dateUtc="2025-11-21T11:46:00Z">
+          <w:ins w:id="174" w:author="jonathan pritchard" w:date="2025-11-21T11:46:00Z" w16du:dateUtc="2025-11-21T11:46:00Z"/>
+        </w:rPr>
+      </w:pPr>
+      <w:ins w:id="175" w:author="jonathan pritchard" w:date="2025-11-21T11:46:00Z" w16du:dateUtc="2025-11-21T11:46:00Z">
         <w:r>
           <w:t xml:space="preserve">At a minimum, functionality must be included that allows the user to classify an installed NAVWARN against the intended route as: </w:t>
         </w:r>
@@ -2619,13 +2779,13 @@
         </w:numPr>
         <w:jc w:val="both"/>
         <w:rPr>
-          <w:ins w:id="167" w:author="jonathan pritchard" w:date="2025-11-21T11:46:00Z" w16du:dateUtc="2025-11-21T11:46:00Z"/>
-        </w:rPr>
-      </w:pPr>
-      <w:commentRangeStart w:id="168"/>
-      <w:commentRangeStart w:id="169"/>
-      <w:commentRangeStart w:id="170"/>
-      <w:ins w:id="171" w:author="jonathan pritchard" w:date="2025-11-21T11:46:00Z" w16du:dateUtc="2025-11-21T11:46:00Z">
+          <w:ins w:id="176" w:author="jonathan pritchard" w:date="2025-11-21T11:46:00Z" w16du:dateUtc="2025-11-21T11:46:00Z"/>
+        </w:rPr>
+      </w:pPr>
+      <w:commentRangeStart w:id="177"/>
+      <w:commentRangeStart w:id="178"/>
+      <w:commentRangeStart w:id="179"/>
+      <w:ins w:id="180" w:author="jonathan pritchard" w:date="2025-11-21T11:46:00Z" w16du:dateUtc="2025-11-21T11:46:00Z">
         <w:r>
           <w:rPr>
             <w:b/>
@@ -2633,7 +2793,7 @@
           </w:rPr>
           <w:t xml:space="preserve">“On </w:t>
         </w:r>
-        <w:commentRangeStart w:id="172"/>
+        <w:commentRangeStart w:id="181"/>
         <w:r>
           <w:rPr>
             <w:b/>
@@ -2641,7 +2801,7 @@
           </w:rPr>
           <w:t>chart</w:t>
         </w:r>
-        <w:commentRangeEnd w:id="172"/>
+        <w:commentRangeEnd w:id="181"/>
         <w:r>
           <w:rPr>
             <w:rStyle w:val="CommentReference"/>
@@ -2650,7 +2810,7 @@
             <w:sz w:val="22"/>
             <w:szCs w:val="22"/>
           </w:rPr>
-          <w:commentReference w:id="172"/>
+          <w:commentReference w:id="181"/>
         </w:r>
         <w:r>
           <w:rPr>
@@ -2673,10 +2833,10 @@
         </w:numPr>
         <w:jc w:val="both"/>
         <w:rPr>
-          <w:ins w:id="173" w:author="jonathan pritchard" w:date="2025-11-21T11:46:00Z" w16du:dateUtc="2025-11-21T11:46:00Z"/>
-        </w:rPr>
-      </w:pPr>
-      <w:ins w:id="174" w:author="jonathan pritchard" w:date="2025-11-21T11:46:00Z" w16du:dateUtc="2025-11-21T11:46:00Z">
+          <w:ins w:id="182" w:author="jonathan pritchard" w:date="2025-11-21T11:46:00Z" w16du:dateUtc="2025-11-21T11:46:00Z"/>
+        </w:rPr>
+      </w:pPr>
+      <w:ins w:id="183" w:author="jonathan pritchard" w:date="2025-11-21T11:46:00Z" w16du:dateUtc="2025-11-21T11:46:00Z">
         <w:r>
           <w:rPr>
             <w:b/>
@@ -2687,28 +2847,28 @@
         <w:r>
           <w:t xml:space="preserve"> Not relevant for the route</w:t>
         </w:r>
-        <w:commentRangeStart w:id="175"/>
-        <w:commentRangeStart w:id="176"/>
+        <w:commentRangeStart w:id="184"/>
+        <w:commentRangeStart w:id="185"/>
         <w:r>
           <w:t xml:space="preserve">, Need not </w:t>
         </w:r>
-        <w:commentRangeEnd w:id="176"/>
+        <w:commentRangeEnd w:id="184"/>
         <w:r>
           <w:rPr>
             <w:rStyle w:val="CommentReference"/>
             <w:sz w:val="22"/>
             <w:szCs w:val="22"/>
           </w:rPr>
-          <w:commentReference w:id="176"/>
-        </w:r>
-        <w:commentRangeEnd w:id="175"/>
+          <w:commentReference w:id="184"/>
+        </w:r>
+        <w:commentRangeEnd w:id="185"/>
         <w:r>
           <w:rPr>
             <w:rStyle w:val="CommentReference"/>
             <w:sz w:val="22"/>
             <w:szCs w:val="22"/>
           </w:rPr>
-          <w:commentReference w:id="175"/>
+          <w:commentReference w:id="185"/>
         </w:r>
         <w:r>
           <w:t>be visualized, or;</w:t>
@@ -2724,10 +2884,10 @@
         </w:numPr>
         <w:jc w:val="both"/>
         <w:rPr>
-          <w:ins w:id="177" w:author="jonathan pritchard" w:date="2025-11-21T11:46:00Z" w16du:dateUtc="2025-11-21T11:46:00Z"/>
-        </w:rPr>
-      </w:pPr>
-      <w:ins w:id="178" w:author="jonathan pritchard" w:date="2025-11-21T11:46:00Z" w16du:dateUtc="2025-11-21T11:46:00Z">
+          <w:ins w:id="186" w:author="jonathan pritchard" w:date="2025-11-21T11:46:00Z" w16du:dateUtc="2025-11-21T11:46:00Z"/>
+        </w:rPr>
+      </w:pPr>
+      <w:ins w:id="187" w:author="jonathan pritchard" w:date="2025-11-21T11:46:00Z" w16du:dateUtc="2025-11-21T11:46:00Z">
         <w:r>
           <w:rPr>
             <w:b/>
@@ -2738,32 +2898,32 @@
         <w:r>
           <w:t xml:space="preserve"> For information, Need not be visualized</w:t>
         </w:r>
-        <w:commentRangeEnd w:id="168"/>
+        <w:commentRangeEnd w:id="177"/>
         <w:r>
           <w:rPr>
             <w:rStyle w:val="CommentReference"/>
             <w:sz w:val="22"/>
             <w:szCs w:val="22"/>
           </w:rPr>
-          <w:commentReference w:id="168"/>
-        </w:r>
-        <w:commentRangeEnd w:id="169"/>
+          <w:commentReference w:id="177"/>
+        </w:r>
+        <w:commentRangeEnd w:id="178"/>
         <w:r>
           <w:rPr>
             <w:rStyle w:val="CommentReference"/>
             <w:sz w:val="22"/>
             <w:szCs w:val="22"/>
           </w:rPr>
-          <w:commentReference w:id="169"/>
-        </w:r>
-        <w:commentRangeEnd w:id="170"/>
+          <w:commentReference w:id="178"/>
+        </w:r>
+        <w:commentRangeEnd w:id="179"/>
         <w:r>
           <w:rPr>
             <w:rStyle w:val="CommentReference"/>
             <w:sz w:val="22"/>
             <w:szCs w:val="22"/>
           </w:rPr>
-          <w:commentReference w:id="170"/>
+          <w:commentReference w:id="179"/>
         </w:r>
       </w:ins>
     </w:p>
@@ -2771,10 +2931,10 @@
       <w:pPr>
         <w:jc w:val="both"/>
         <w:rPr>
-          <w:ins w:id="179" w:author="jonathan pritchard" w:date="2025-11-21T11:46:00Z" w16du:dateUtc="2025-11-21T11:46:00Z"/>
-        </w:rPr>
-      </w:pPr>
-      <w:ins w:id="180" w:author="jonathan pritchard" w:date="2025-11-21T11:46:00Z" w16du:dateUtc="2025-11-21T11:46:00Z">
+          <w:ins w:id="188" w:author="jonathan pritchard" w:date="2025-11-21T11:46:00Z" w16du:dateUtc="2025-11-21T11:46:00Z"/>
+        </w:rPr>
+      </w:pPr>
+      <w:ins w:id="189" w:author="jonathan pritchard" w:date="2025-11-21T11:46:00Z" w16du:dateUtc="2025-11-21T11:46:00Z">
         <w:r>
           <w:rPr>
             <w:b/>
@@ -2791,12 +2951,12 @@
       <w:pPr>
         <w:jc w:val="both"/>
         <w:rPr>
-          <w:ins w:id="181" w:author="jonathan pritchard" w:date="2025-11-21T11:46:00Z" w16du:dateUtc="2025-11-21T11:46:00Z"/>
+          <w:ins w:id="190" w:author="jonathan pritchard" w:date="2025-11-21T11:46:00Z" w16du:dateUtc="2025-11-21T11:46:00Z"/>
           <w:b/>
           <w:bCs/>
-          <w:rPrChange w:id="182" w:author="jonathan pritchard" w:date="2025-11-21T11:53:00Z" w16du:dateUtc="2025-11-21T11:53:00Z">
+          <w:rPrChange w:id="191" w:author="jonathan pritchard" w:date="2025-11-21T11:53:00Z" w16du:dateUtc="2025-11-21T11:53:00Z">
             <w:rPr>
-              <w:ins w:id="183" w:author="jonathan pritchard" w:date="2025-11-21T11:46:00Z" w16du:dateUtc="2025-11-21T11:46:00Z"/>
+              <w:ins w:id="192" w:author="jonathan pritchard" w:date="2025-11-21T11:46:00Z" w16du:dateUtc="2025-11-21T11:46:00Z"/>
               <w:b/>
               <w:bCs/>
               <w:i/>
@@ -2805,17 +2965,17 @@
           </w:rPrChange>
         </w:rPr>
       </w:pPr>
-      <w:ins w:id="184" w:author="jonathan pritchard" w:date="2025-11-21T11:46:00Z" w16du:dateUtc="2025-11-21T11:46:00Z">
+      <w:ins w:id="193" w:author="jonathan pritchard" w:date="2025-11-21T11:46:00Z" w16du:dateUtc="2025-11-21T11:46:00Z">
         <w:r>
           <w:t xml:space="preserve">A means must be provided for the mariner to enter criteria for </w:t>
         </w:r>
       </w:ins>
-      <w:ins w:id="185" w:author="jonathan pritchard" w:date="2025-11-21T11:51:00Z" w16du:dateUtc="2025-11-21T11:51:00Z">
+      <w:ins w:id="194" w:author="jonathan pritchard" w:date="2025-11-21T11:51:00Z" w16du:dateUtc="2025-11-21T11:51:00Z">
         <w:r>
           <w:t xml:space="preserve">automatic </w:t>
         </w:r>
       </w:ins>
-      <w:ins w:id="186" w:author="jonathan pritchard" w:date="2025-11-21T11:46:00Z" w16du:dateUtc="2025-11-21T11:46:00Z">
+      <w:ins w:id="195" w:author="jonathan pritchard" w:date="2025-11-21T11:46:00Z" w16du:dateUtc="2025-11-21T11:46:00Z">
         <w:r>
           <w:t>filtering of NAVWARN messages based on time and maximum distance from own ship, monitored route or planned route.</w:t>
         </w:r>
@@ -2823,63 +2983,9 @@
           <w:t xml:space="preserve"> </w:t>
         </w:r>
       </w:ins>
-      <w:ins w:id="187" w:author="jonathan pritchard" w:date="2025-11-21T11:52:00Z" w16du:dateUtc="2025-11-21T11:52:00Z">
+      <w:ins w:id="196" w:author="jonathan pritchard" w:date="2025-11-21T11:52:00Z" w16du:dateUtc="2025-11-21T11:52:00Z">
         <w:r>
           <w:t>When a</w:t>
-        </w:r>
-      </w:ins>
-      <w:ins w:id="188" w:author="jonathan pritchard" w:date="2025-11-21T11:46:00Z" w16du:dateUtc="2025-11-21T11:46:00Z">
-        <w:r>
-          <w:rPr>
-            <w:rPrChange w:id="189" w:author="jonathan pritchard" w:date="2025-11-21T11:52:00Z" w16du:dateUtc="2025-11-21T11:52:00Z">
-              <w:rPr>
-                <w:i/>
-                <w:iCs/>
-              </w:rPr>
-            </w:rPrChange>
-          </w:rPr>
-          <w:t>utomat</w:t>
-        </w:r>
-      </w:ins>
-      <w:ins w:id="190" w:author="jonathan pritchard" w:date="2025-11-21T11:52:00Z" w16du:dateUtc="2025-11-21T11:52:00Z">
-        <w:r>
-          <w:t>ic</w:t>
-        </w:r>
-      </w:ins>
-      <w:ins w:id="191" w:author="jonathan pritchard" w:date="2025-11-21T11:46:00Z" w16du:dateUtc="2025-11-21T11:46:00Z">
-        <w:r>
-          <w:rPr>
-            <w:rPrChange w:id="192" w:author="jonathan pritchard" w:date="2025-11-21T11:52:00Z" w16du:dateUtc="2025-11-21T11:52:00Z">
-              <w:rPr>
-                <w:i/>
-                <w:iCs/>
-              </w:rPr>
-            </w:rPrChange>
-          </w:rPr>
-          <w:t xml:space="preserve"> filtering </w:t>
-        </w:r>
-      </w:ins>
-      <w:ins w:id="193" w:author="jonathan pritchard" w:date="2025-11-21T11:52:00Z" w16du:dateUtc="2025-11-21T11:52:00Z">
-        <w:r>
-          <w:t xml:space="preserve">is applied </w:t>
-        </w:r>
-      </w:ins>
-      <w:ins w:id="194" w:author="jonathan pritchard" w:date="2025-11-21T11:46:00Z" w16du:dateUtc="2025-11-21T11:46:00Z">
-        <w:r>
-          <w:rPr>
-            <w:rPrChange w:id="195" w:author="jonathan pritchard" w:date="2025-11-21T11:52:00Z" w16du:dateUtc="2025-11-21T11:52:00Z">
-              <w:rPr>
-                <w:i/>
-                <w:iCs/>
-              </w:rPr>
-            </w:rPrChange>
-          </w:rPr>
-          <w:t>by proximity</w:t>
-        </w:r>
-      </w:ins>
-      <w:ins w:id="196" w:author="jonathan pritchard" w:date="2025-11-21T11:52:00Z" w16du:dateUtc="2025-11-21T11:52:00Z">
-        <w:r>
-          <w:t xml:space="preserve"> or distance any messages without </w:t>
         </w:r>
       </w:ins>
       <w:ins w:id="197" w:author="jonathan pritchard" w:date="2025-11-21T11:46:00Z" w16du:dateUtc="2025-11-21T11:46:00Z">
@@ -2892,12 +2998,12 @@
               </w:rPr>
             </w:rPrChange>
           </w:rPr>
-          <w:t xml:space="preserve">spatial extent </w:t>
-        </w:r>
-      </w:ins>
-      <w:ins w:id="199" w:author="jonathan pritchard" w:date="2025-11-21T11:53:00Z" w16du:dateUtc="2025-11-21T11:53:00Z">
-        <w:r>
-          <w:t>must be</w:t>
+          <w:t>utomat</w:t>
+        </w:r>
+      </w:ins>
+      <w:ins w:id="199" w:author="jonathan pritchard" w:date="2025-11-21T11:52:00Z" w16du:dateUtc="2025-11-21T11:52:00Z">
+        <w:r>
+          <w:t>ic</w:t>
         </w:r>
       </w:ins>
       <w:ins w:id="200" w:author="jonathan pritchard" w:date="2025-11-21T11:46:00Z" w16du:dateUtc="2025-11-21T11:46:00Z">
@@ -2910,12 +3016,12 @@
               </w:rPr>
             </w:rPrChange>
           </w:rPr>
-          <w:t xml:space="preserve"> classified as </w:t>
-        </w:r>
-      </w:ins>
-      <w:ins w:id="202" w:author="jonathan pritchard" w:date="2025-11-21T11:53:00Z" w16du:dateUtc="2025-11-21T11:53:00Z">
-        <w:r>
-          <w:t>Information</w:t>
+          <w:t xml:space="preserve"> filtering </w:t>
+        </w:r>
+      </w:ins>
+      <w:ins w:id="202" w:author="jonathan pritchard" w:date="2025-11-21T11:52:00Z" w16du:dateUtc="2025-11-21T11:52:00Z">
+        <w:r>
+          <w:t xml:space="preserve">is applied </w:t>
         </w:r>
       </w:ins>
       <w:ins w:id="203" w:author="jonathan pritchard" w:date="2025-11-21T11:46:00Z" w16du:dateUtc="2025-11-21T11:46:00Z">
@@ -2928,6 +3034,60 @@
               </w:rPr>
             </w:rPrChange>
           </w:rPr>
+          <w:t>by proximity</w:t>
+        </w:r>
+      </w:ins>
+      <w:ins w:id="205" w:author="jonathan pritchard" w:date="2025-11-21T11:52:00Z" w16du:dateUtc="2025-11-21T11:52:00Z">
+        <w:r>
+          <w:t xml:space="preserve"> or distance any messages without </w:t>
+        </w:r>
+      </w:ins>
+      <w:ins w:id="206" w:author="jonathan pritchard" w:date="2025-11-21T11:46:00Z" w16du:dateUtc="2025-11-21T11:46:00Z">
+        <w:r>
+          <w:rPr>
+            <w:rPrChange w:id="207" w:author="jonathan pritchard" w:date="2025-11-21T11:52:00Z" w16du:dateUtc="2025-11-21T11:52:00Z">
+              <w:rPr>
+                <w:i/>
+                <w:iCs/>
+              </w:rPr>
+            </w:rPrChange>
+          </w:rPr>
+          <w:t xml:space="preserve">spatial extent </w:t>
+        </w:r>
+      </w:ins>
+      <w:ins w:id="208" w:author="jonathan pritchard" w:date="2025-11-21T11:53:00Z" w16du:dateUtc="2025-11-21T11:53:00Z">
+        <w:r>
+          <w:t>must be</w:t>
+        </w:r>
+      </w:ins>
+      <w:ins w:id="209" w:author="jonathan pritchard" w:date="2025-11-21T11:46:00Z" w16du:dateUtc="2025-11-21T11:46:00Z">
+        <w:r>
+          <w:rPr>
+            <w:rPrChange w:id="210" w:author="jonathan pritchard" w:date="2025-11-21T11:52:00Z" w16du:dateUtc="2025-11-21T11:52:00Z">
+              <w:rPr>
+                <w:i/>
+                <w:iCs/>
+              </w:rPr>
+            </w:rPrChange>
+          </w:rPr>
+          <w:t xml:space="preserve"> classified as </w:t>
+        </w:r>
+      </w:ins>
+      <w:ins w:id="211" w:author="jonathan pritchard" w:date="2025-11-21T11:53:00Z" w16du:dateUtc="2025-11-21T11:53:00Z">
+        <w:r>
+          <w:t>Information</w:t>
+        </w:r>
+      </w:ins>
+      <w:ins w:id="212" w:author="jonathan pritchard" w:date="2025-11-21T11:46:00Z" w16du:dateUtc="2025-11-21T11:46:00Z">
+        <w:r>
+          <w:rPr>
+            <w:rPrChange w:id="213" w:author="jonathan pritchard" w:date="2025-11-21T11:52:00Z" w16du:dateUtc="2025-11-21T11:52:00Z">
+              <w:rPr>
+                <w:i/>
+                <w:iCs/>
+              </w:rPr>
+            </w:rPrChange>
+          </w:rPr>
           <w:t>.</w:t>
         </w:r>
       </w:ins>
@@ -2936,71 +3096,71 @@
       <w:pPr>
         <w:jc w:val="both"/>
         <w:rPr>
-          <w:ins w:id="205" w:author="jonathan pritchard" w:date="2025-11-21T11:46:00Z" w16du:dateUtc="2025-11-21T11:46:00Z"/>
-        </w:rPr>
-      </w:pPr>
-      <w:ins w:id="206" w:author="jonathan pritchard" w:date="2025-11-21T11:46:00Z" w16du:dateUtc="2025-11-21T11:46:00Z">
+          <w:ins w:id="214" w:author="jonathan pritchard" w:date="2025-11-21T11:46:00Z" w16du:dateUtc="2025-11-21T11:46:00Z"/>
+        </w:rPr>
+      </w:pPr>
+      <w:ins w:id="215" w:author="jonathan pritchard" w:date="2025-11-21T11:46:00Z" w16du:dateUtc="2025-11-21T11:46:00Z">
         <w:r>
           <w:t xml:space="preserve">Even though the full extent of a navigational warning may not be portrayed, it must still be available and discoverable </w:t>
         </w:r>
-        <w:commentRangeStart w:id="207"/>
-        <w:commentRangeStart w:id="208"/>
-        <w:commentRangeStart w:id="209"/>
+        <w:commentRangeStart w:id="216"/>
+        <w:commentRangeStart w:id="217"/>
+        <w:commentRangeStart w:id="218"/>
         <w:r>
           <w:t xml:space="preserve">in a </w:t>
         </w:r>
-        <w:commentRangeStart w:id="210"/>
-        <w:commentRangeStart w:id="211"/>
+        <w:commentRangeStart w:id="219"/>
+        <w:commentRangeStart w:id="220"/>
         <w:r>
           <w:t xml:space="preserve">list of NAVWARNs </w:t>
         </w:r>
-        <w:commentRangeEnd w:id="210"/>
+        <w:commentRangeEnd w:id="219"/>
         <w:r>
           <w:rPr>
             <w:rStyle w:val="CommentReference"/>
             <w:sz w:val="22"/>
             <w:szCs w:val="22"/>
           </w:rPr>
-          <w:commentReference w:id="210"/>
-        </w:r>
-        <w:commentRangeEnd w:id="211"/>
+          <w:commentReference w:id="219"/>
+        </w:r>
+        <w:commentRangeEnd w:id="220"/>
         <w:r>
           <w:rPr>
             <w:rStyle w:val="CommentReference"/>
             <w:sz w:val="22"/>
             <w:szCs w:val="22"/>
           </w:rPr>
-          <w:commentReference w:id="211"/>
+          <w:commentReference w:id="220"/>
         </w:r>
         <w:r>
           <w:t xml:space="preserve">that can be recalled by user action at any time </w:t>
         </w:r>
-        <w:commentRangeEnd w:id="207"/>
+        <w:commentRangeEnd w:id="216"/>
         <w:r>
           <w:rPr>
             <w:rStyle w:val="CommentReference"/>
             <w:sz w:val="22"/>
             <w:szCs w:val="22"/>
           </w:rPr>
-          <w:commentReference w:id="207"/>
-        </w:r>
-        <w:commentRangeEnd w:id="208"/>
+          <w:commentReference w:id="216"/>
+        </w:r>
+        <w:commentRangeEnd w:id="217"/>
         <w:r>
           <w:rPr>
             <w:rStyle w:val="CommentReference"/>
             <w:sz w:val="22"/>
             <w:szCs w:val="22"/>
           </w:rPr>
-          <w:commentReference w:id="208"/>
-        </w:r>
-        <w:commentRangeEnd w:id="209"/>
+          <w:commentReference w:id="217"/>
+        </w:r>
+        <w:commentRangeEnd w:id="218"/>
         <w:r>
           <w:rPr>
             <w:rStyle w:val="CommentReference"/>
             <w:sz w:val="22"/>
             <w:szCs w:val="22"/>
           </w:rPr>
-          <w:commentReference w:id="209"/>
+          <w:commentReference w:id="218"/>
         </w:r>
       </w:ins>
     </w:p>
@@ -3008,10 +3168,10 @@
       <w:pPr>
         <w:jc w:val="both"/>
         <w:rPr>
-          <w:ins w:id="212" w:author="jonathan pritchard" w:date="2025-11-21T11:46:00Z" w16du:dateUtc="2025-11-21T11:46:00Z"/>
-        </w:rPr>
-      </w:pPr>
-      <w:ins w:id="213" w:author="jonathan pritchard" w:date="2025-11-21T11:46:00Z" w16du:dateUtc="2025-11-21T11:46:00Z">
+          <w:ins w:id="221" w:author="jonathan pritchard" w:date="2025-11-21T11:46:00Z" w16du:dateUtc="2025-11-21T11:46:00Z"/>
+        </w:rPr>
+      </w:pPr>
+      <w:ins w:id="222" w:author="jonathan pritchard" w:date="2025-11-21T11:46:00Z" w16du:dateUtc="2025-11-21T11:46:00Z">
         <w:r>
           <w:t xml:space="preserve">Additional filtering functions may include options such as; </w:t>
         </w:r>
@@ -3026,10 +3186,10 @@
         </w:numPr>
         <w:jc w:val="both"/>
         <w:rPr>
-          <w:ins w:id="214" w:author="jonathan pritchard" w:date="2025-11-21T11:46:00Z" w16du:dateUtc="2025-11-21T11:46:00Z"/>
-        </w:rPr>
-      </w:pPr>
-      <w:ins w:id="215" w:author="jonathan pritchard" w:date="2025-11-21T11:46:00Z" w16du:dateUtc="2025-11-21T11:46:00Z">
+          <w:ins w:id="223" w:author="jonathan pritchard" w:date="2025-11-21T11:46:00Z" w16du:dateUtc="2025-11-21T11:46:00Z"/>
+        </w:rPr>
+      </w:pPr>
+      <w:ins w:id="224" w:author="jonathan pritchard" w:date="2025-11-21T11:46:00Z" w16du:dateUtc="2025-11-21T11:46:00Z">
         <w:r>
           <w:t xml:space="preserve">Navigational warning topic; </w:t>
         </w:r>
@@ -3044,10 +3204,10 @@
         </w:numPr>
         <w:jc w:val="both"/>
         <w:rPr>
-          <w:ins w:id="216" w:author="jonathan pritchard" w:date="2025-11-21T11:46:00Z" w16du:dateUtc="2025-11-21T11:46:00Z"/>
-        </w:rPr>
-      </w:pPr>
-      <w:ins w:id="217" w:author="jonathan pritchard" w:date="2025-11-21T11:46:00Z" w16du:dateUtc="2025-11-21T11:46:00Z">
+          <w:ins w:id="225" w:author="jonathan pritchard" w:date="2025-11-21T11:46:00Z" w16du:dateUtc="2025-11-21T11:46:00Z"/>
+        </w:rPr>
+      </w:pPr>
+      <w:ins w:id="226" w:author="jonathan pritchard" w:date="2025-11-21T11:46:00Z" w16du:dateUtc="2025-11-21T11:46:00Z">
         <w:r>
           <w:t>Date range of the hazard;</w:t>
         </w:r>
@@ -3062,10 +3222,10 @@
         </w:numPr>
         <w:jc w:val="both"/>
         <w:rPr>
-          <w:ins w:id="218" w:author="jonathan pritchard" w:date="2025-11-21T11:46:00Z" w16du:dateUtc="2025-11-21T11:46:00Z"/>
-        </w:rPr>
-      </w:pPr>
-      <w:ins w:id="219" w:author="jonathan pritchard" w:date="2025-11-21T11:46:00Z" w16du:dateUtc="2025-11-21T11:46:00Z">
+          <w:ins w:id="227" w:author="jonathan pritchard" w:date="2025-11-21T11:46:00Z" w16du:dateUtc="2025-11-21T11:46:00Z"/>
+        </w:rPr>
+      </w:pPr>
+      <w:ins w:id="228" w:author="jonathan pritchard" w:date="2025-11-21T11:46:00Z" w16du:dateUtc="2025-11-21T11:46:00Z">
         <w:r>
           <w:t xml:space="preserve">Valid time of the navigational warning. </w:t>
         </w:r>
@@ -3075,10 +3235,10 @@
       <w:pPr>
         <w:jc w:val="both"/>
         <w:rPr>
-          <w:ins w:id="220" w:author="jonathan pritchard" w:date="2025-11-21T11:46:00Z" w16du:dateUtc="2025-11-21T11:46:00Z"/>
-        </w:rPr>
-      </w:pPr>
-      <w:ins w:id="221" w:author="jonathan pritchard" w:date="2025-11-21T11:46:00Z" w16du:dateUtc="2025-11-21T11:46:00Z">
+          <w:ins w:id="229" w:author="jonathan pritchard" w:date="2025-11-21T11:46:00Z" w16du:dateUtc="2025-11-21T11:46:00Z"/>
+        </w:rPr>
+      </w:pPr>
+      <w:ins w:id="230" w:author="jonathan pritchard" w:date="2025-11-21T11:46:00Z" w16du:dateUtc="2025-11-21T11:46:00Z">
         <w:r>
           <w:lastRenderedPageBreak/>
           <w:t xml:space="preserve">These filters may then be used to assist the navigator in classifying a NAVWARN according to its relevance for the route. </w:t>
@@ -3089,14 +3249,14 @@
       <w:pPr>
         <w:jc w:val="both"/>
         <w:rPr>
-          <w:ins w:id="222" w:author="jonathan pritchard" w:date="2025-11-21T11:46:00Z" w16du:dateUtc="2025-11-21T11:46:00Z"/>
+          <w:ins w:id="231" w:author="jonathan pritchard" w:date="2025-11-21T11:46:00Z" w16du:dateUtc="2025-11-21T11:46:00Z"/>
           <w:b/>
           <w:bCs/>
         </w:rPr>
       </w:pPr>
-      <w:commentRangeStart w:id="223"/>
-      <w:commentRangeStart w:id="224"/>
-      <w:ins w:id="225" w:author="jonathan pritchard" w:date="2025-11-21T11:46:00Z" w16du:dateUtc="2025-11-21T11:46:00Z">
+      <w:commentRangeStart w:id="232"/>
+      <w:commentRangeStart w:id="233"/>
+      <w:ins w:id="234" w:author="jonathan pritchard" w:date="2025-11-21T11:46:00Z" w16du:dateUtc="2025-11-21T11:46:00Z">
         <w:r>
           <w:rPr>
             <w:b/>
@@ -3125,7 +3285,7 @@
           </w:rPr>
           <w:t xml:space="preserve">Cancelled datasets </w:t>
         </w:r>
-        <w:commentRangeEnd w:id="223"/>
+        <w:commentRangeEnd w:id="232"/>
         <w:r>
           <w:rPr>
             <w:rStyle w:val="CommentReference"/>
@@ -3134,9 +3294,9 @@
             <w:sz w:val="22"/>
             <w:szCs w:val="22"/>
           </w:rPr>
-          <w:commentReference w:id="223"/>
-        </w:r>
-        <w:commentRangeEnd w:id="224"/>
+          <w:commentReference w:id="232"/>
+        </w:r>
+        <w:commentRangeEnd w:id="233"/>
         <w:r>
           <w:rPr>
             <w:rStyle w:val="CommentReference"/>
@@ -3145,7 +3305,7 @@
             <w:sz w:val="22"/>
             <w:szCs w:val="22"/>
           </w:rPr>
-          <w:commentReference w:id="224"/>
+          <w:commentReference w:id="233"/>
         </w:r>
       </w:ins>
     </w:p>
@@ -3153,22 +3313,22 @@
       <w:pPr>
         <w:jc w:val="both"/>
         <w:rPr>
-          <w:ins w:id="226" w:author="jonathan pritchard" w:date="2025-11-21T11:46:00Z" w16du:dateUtc="2025-11-21T11:46:00Z"/>
-        </w:rPr>
-      </w:pPr>
-      <w:commentRangeStart w:id="227"/>
-      <w:ins w:id="228" w:author="jonathan pritchard" w:date="2025-11-21T11:46:00Z" w16du:dateUtc="2025-11-21T11:46:00Z">
+          <w:ins w:id="235" w:author="jonathan pritchard" w:date="2025-11-21T11:46:00Z" w16du:dateUtc="2025-11-21T11:46:00Z"/>
+        </w:rPr>
+      </w:pPr>
+      <w:commentRangeStart w:id="236"/>
+      <w:ins w:id="237" w:author="jonathan pritchard" w:date="2025-11-21T11:46:00Z" w16du:dateUtc="2025-11-21T11:46:00Z">
         <w:r>
           <w:t>When a S-124 dataset is cancelled it must not be graphically displayed on the navigation screen, but must be available for review in the on demand listing of NAVWARNs in the navigation system and marked as cancelled.</w:t>
         </w:r>
-        <w:commentRangeEnd w:id="227"/>
+        <w:commentRangeEnd w:id="236"/>
         <w:r>
           <w:rPr>
             <w:rStyle w:val="CommentReference"/>
             <w:sz w:val="22"/>
             <w:szCs w:val="22"/>
           </w:rPr>
-          <w:commentReference w:id="227"/>
+          <w:commentReference w:id="236"/>
         </w:r>
       </w:ins>
     </w:p>
@@ -3176,93 +3336,93 @@
       <w:pPr>
         <w:jc w:val="both"/>
         <w:rPr>
-          <w:ins w:id="229" w:author="jonathan pritchard" w:date="2025-11-21T11:57:00Z" w16du:dateUtc="2025-11-21T11:57:00Z"/>
+          <w:ins w:id="238" w:author="jonathan pritchard" w:date="2025-11-21T11:57:00Z" w16du:dateUtc="2025-11-21T11:57:00Z"/>
           <w:b/>
           <w:bCs/>
           <w:color w:val="EE0000"/>
         </w:rPr>
       </w:pPr>
-      <w:ins w:id="230" w:author="jonathan pritchard" w:date="2025-11-21T12:00:00Z" w16du:dateUtc="2025-11-21T12:00:00Z">
+      <w:ins w:id="239" w:author="jonathan pritchard" w:date="2025-11-21T12:00:00Z" w16du:dateUtc="2025-11-21T12:00:00Z">
         <w:r>
           <w:t xml:space="preserve">Three months after </w:t>
         </w:r>
       </w:ins>
-      <w:ins w:id="231" w:author="jonathan pritchard" w:date="2025-11-21T12:01:00Z" w16du:dateUtc="2025-11-21T12:01:00Z">
+      <w:ins w:id="240" w:author="jonathan pritchard" w:date="2025-11-21T12:01:00Z" w16du:dateUtc="2025-11-21T12:01:00Z">
         <w:r>
           <w:t xml:space="preserve">either </w:t>
         </w:r>
       </w:ins>
-      <w:ins w:id="232" w:author="jonathan pritchard" w:date="2025-11-21T11:46:00Z" w16du:dateUtc="2025-11-21T11:46:00Z">
+      <w:ins w:id="241" w:author="jonathan pritchard" w:date="2025-11-21T11:46:00Z" w16du:dateUtc="2025-11-21T11:46:00Z">
         <w:r>
           <w:t xml:space="preserve">a </w:t>
         </w:r>
       </w:ins>
-      <w:ins w:id="233" w:author="jonathan pritchard" w:date="2025-11-21T12:00:00Z" w16du:dateUtc="2025-11-21T12:00:00Z">
+      <w:ins w:id="242" w:author="jonathan pritchard" w:date="2025-11-21T12:00:00Z" w16du:dateUtc="2025-11-21T12:00:00Z">
         <w:r>
           <w:t xml:space="preserve">message </w:t>
         </w:r>
       </w:ins>
-      <w:ins w:id="234" w:author="jonathan pritchard" w:date="2025-11-21T11:46:00Z" w16du:dateUtc="2025-11-21T11:46:00Z">
+      <w:ins w:id="243" w:author="jonathan pritchard" w:date="2025-11-21T11:46:00Z" w16du:dateUtc="2025-11-21T11:46:00Z">
         <w:r>
           <w:t>is cancelled</w:t>
         </w:r>
       </w:ins>
-      <w:ins w:id="235" w:author="jonathan pritchard" w:date="2025-11-21T12:01:00Z" w16du:dateUtc="2025-11-21T12:01:00Z">
+      <w:ins w:id="244" w:author="jonathan pritchard" w:date="2025-11-21T12:01:00Z" w16du:dateUtc="2025-11-21T12:01:00Z">
         <w:r>
           <w:t>,</w:t>
         </w:r>
       </w:ins>
-      <w:ins w:id="236" w:author="jonathan pritchard" w:date="2025-11-21T11:46:00Z" w16du:dateUtc="2025-11-21T11:46:00Z">
+      <w:ins w:id="245" w:author="jonathan pritchard" w:date="2025-11-21T11:46:00Z" w16du:dateUtc="2025-11-21T11:46:00Z">
         <w:r>
           <w:t xml:space="preserve"> </w:t>
         </w:r>
       </w:ins>
-      <w:ins w:id="237" w:author="jonathan pritchard" w:date="2025-11-21T12:00:00Z" w16du:dateUtc="2025-11-21T12:00:00Z">
+      <w:ins w:id="246" w:author="jonathan pritchard" w:date="2025-11-21T12:00:00Z" w16du:dateUtc="2025-11-21T12:00:00Z">
         <w:r>
           <w:t>or</w:t>
         </w:r>
       </w:ins>
-      <w:commentRangeStart w:id="238"/>
-      <w:ins w:id="239" w:author="jonathan pritchard" w:date="2025-11-21T11:46:00Z" w16du:dateUtc="2025-11-21T11:46:00Z">
+      <w:commentRangeStart w:id="247"/>
+      <w:ins w:id="248" w:author="jonathan pritchard" w:date="2025-11-21T11:46:00Z" w16du:dateUtc="2025-11-21T11:46:00Z">
         <w:r>
           <w:t xml:space="preserve"> </w:t>
         </w:r>
-        <w:commentRangeEnd w:id="238"/>
+        <w:commentRangeEnd w:id="247"/>
         <w:r>
           <w:rPr>
             <w:rStyle w:val="CommentReference"/>
             <w:sz w:val="22"/>
             <w:szCs w:val="22"/>
           </w:rPr>
-          <w:commentReference w:id="238"/>
+          <w:commentReference w:id="247"/>
         </w:r>
         <w:r>
           <w:t xml:space="preserve">when the system date has passed </w:t>
         </w:r>
       </w:ins>
-      <w:ins w:id="240" w:author="jonathan pritchard" w:date="2025-11-21T11:57:00Z" w16du:dateUtc="2025-11-21T11:57:00Z">
+      <w:ins w:id="249" w:author="jonathan pritchard" w:date="2025-11-21T11:57:00Z" w16du:dateUtc="2025-11-21T11:57:00Z">
         <w:r>
           <w:t>the</w:t>
         </w:r>
       </w:ins>
-      <w:ins w:id="241" w:author="jonathan pritchard" w:date="2025-11-21T11:46:00Z" w16du:dateUtc="2025-11-21T11:46:00Z">
+      <w:ins w:id="250" w:author="jonathan pritchard" w:date="2025-11-21T11:46:00Z" w16du:dateUtc="2025-11-21T11:46:00Z">
         <w:r>
           <w:t xml:space="preserve"> defined end date for the </w:t>
         </w:r>
       </w:ins>
-      <w:ins w:id="242" w:author="jonathan pritchard" w:date="2025-11-21T12:00:00Z" w16du:dateUtc="2025-11-21T12:00:00Z">
+      <w:ins w:id="251" w:author="jonathan pritchard" w:date="2025-11-21T12:00:00Z" w16du:dateUtc="2025-11-21T12:00:00Z">
         <w:r>
           <w:t>message</w:t>
         </w:r>
       </w:ins>
-      <w:ins w:id="243" w:author="jonathan pritchard" w:date="2025-11-21T11:46:00Z" w16du:dateUtc="2025-11-21T11:46:00Z">
+      <w:ins w:id="252" w:author="jonathan pritchard" w:date="2025-11-21T11:46:00Z" w16du:dateUtc="2025-11-21T11:46:00Z">
         <w:r>
           <w:t xml:space="preserve"> it can be deleted from the system unless retained by the user in accordance with </w:t>
         </w:r>
         <w:r>
           <w:rPr>
             <w:color w:val="EE0000"/>
-            <w:rPrChange w:id="244" w:author="jonathan pritchard" w:date="2025-11-21T11:56:00Z" w16du:dateUtc="2025-11-21T11:56:00Z">
+            <w:rPrChange w:id="253" w:author="jonathan pritchard" w:date="2025-11-21T11:56:00Z" w16du:dateUtc="2025-11-21T11:56:00Z">
               <w:rPr/>
             </w:rPrChange>
           </w:rPr>
@@ -3273,7 +3433,7 @@
             <w:b/>
             <w:bCs/>
             <w:color w:val="EE0000"/>
-            <w:rPrChange w:id="245" w:author="jonathan pritchard" w:date="2025-11-21T11:56:00Z" w16du:dateUtc="2025-11-21T11:56:00Z">
+            <w:rPrChange w:id="254" w:author="jonathan pritchard" w:date="2025-11-21T11:56:00Z" w16du:dateUtc="2025-11-21T11:56:00Z">
               <w:rPr>
                 <w:b/>
                 <w:bCs/>
@@ -3288,12 +3448,12 @@
       <w:pPr>
         <w:jc w:val="both"/>
         <w:rPr>
-          <w:ins w:id="246" w:author="jonathan pritchard" w:date="2025-11-21T11:46:00Z" w16du:dateUtc="2025-11-21T11:46:00Z"/>
+          <w:ins w:id="255" w:author="jonathan pritchard" w:date="2025-11-21T11:46:00Z" w16du:dateUtc="2025-11-21T11:46:00Z"/>
           <w:b/>
           <w:bCs/>
         </w:rPr>
       </w:pPr>
-      <w:ins w:id="247" w:author="jonathan pritchard" w:date="2025-11-21T11:46:00Z" w16du:dateUtc="2025-11-21T11:46:00Z">
+      <w:ins w:id="256" w:author="jonathan pritchard" w:date="2025-11-21T11:46:00Z" w16du:dateUtc="2025-11-21T11:46:00Z">
         <w:r>
           <w:rPr>
             <w:b/>
@@ -3321,16 +3481,24 @@
       <w:pPr>
         <w:jc w:val="both"/>
         <w:rPr>
-          <w:rPrChange w:id="248" w:author="jonathan pritchard" w:date="2025-11-21T11:56:00Z" w16du:dateUtc="2025-11-21T11:56:00Z">
+          <w:rPrChange w:id="257" w:author="jonathan pritchard" w:date="2025-11-21T11:56:00Z" w16du:dateUtc="2025-11-21T11:56:00Z">
             <w:rPr>
               <w:strike/>
             </w:rPr>
           </w:rPrChange>
         </w:rPr>
       </w:pPr>
-      <w:ins w:id="249" w:author="jonathan pritchard" w:date="2025-11-21T11:46:00Z" w16du:dateUtc="2025-11-21T11:46:00Z">
-        <w:r>
-          <w:t>The NAVWARNAreaAffected class does not have a portrayal defined to avoid causing significant cluttering on the navigation screen. The feature must be highlighted by the system if selected from a pick report for interrogation by user.</w:t>
+      <w:ins w:id="258" w:author="jonathan pritchard" w:date="2025-11-21T11:46:00Z" w16du:dateUtc="2025-11-21T11:46:00Z">
+        <w:r>
+          <w:t xml:space="preserve">The </w:t>
+        </w:r>
+        <w:proofErr w:type="spellStart"/>
+        <w:r>
+          <w:t>NAVWARNAreaAffected</w:t>
+        </w:r>
+        <w:proofErr w:type="spellEnd"/>
+        <w:r>
+          <w:t xml:space="preserve"> class does not have a portrayal defined to avoid causing significant cluttering on the navigation screen. The feature must be highlighted by the system if selected from a pick report for interrogation by user.</w:t>
         </w:r>
       </w:ins>
     </w:p>
@@ -3486,7 +3654,7 @@
       </w:r>
     </w:p>
   </w:comment>
-  <w:comment w:id="18" w:author="jonathan pritchard" w:date="2025-10-30T15:57:00Z" w:initials="jp">
+  <w:comment w:id="17" w:author="jonathan pritchard" w:date="2025-10-30T15:57:00Z" w:initials="jp">
     <w:p>
       <w:pPr>
         <w:pStyle w:val="CommentText"/>
@@ -3502,7 +3670,7 @@
       </w:r>
     </w:p>
   </w:comment>
-  <w:comment w:id="19" w:author="jonathan pritchard" w:date="2025-10-30T16:03:00Z" w:initials="jp">
+  <w:comment w:id="18" w:author="jonathan pritchard" w:date="2025-10-30T16:03:00Z" w:initials="jp">
     <w:p>
       <w:pPr>
         <w:pStyle w:val="CommentText"/>
@@ -3518,7 +3686,7 @@
       </w:r>
     </w:p>
   </w:comment>
-  <w:comment w:id="20" w:author="Eivind Mong" w:date="2025-10-31T10:18:00Z" w:initials="EM">
+  <w:comment w:id="19" w:author="Eivind Mong" w:date="2025-10-31T10:18:00Z" w:initials="EM">
     <w:p>
       <w:pPr>
         <w:pStyle w:val="CommentText"/>
@@ -3537,7 +3705,7 @@
       </w:r>
     </w:p>
   </w:comment>
-  <w:comment w:id="21" w:author="jon pritchard" w:date="2025-11-10T12:56:00Z" w:initials="jp">
+  <w:comment w:id="20" w:author="jon pritchard" w:date="2025-11-10T12:56:00Z" w:initials="jp">
     <w:p>
       <w:r>
         <w:rPr>
@@ -3555,7 +3723,7 @@
       </w:r>
     </w:p>
   </w:comment>
-  <w:comment w:id="17" w:author="jonathan pritchard" w:date="2025-11-10T15:21:00Z" w:initials="jp">
+  <w:comment w:id="21" w:author="jonathan pritchard" w:date="2025-11-10T15:21:00Z" w:initials="jp">
     <w:p>
       <w:pPr>
         <w:pStyle w:val="CommentText"/>
@@ -3571,7 +3739,7 @@
       </w:r>
     </w:p>
   </w:comment>
-  <w:comment w:id="25" w:author="jonathan pritchard" w:date="2025-10-30T16:04:00Z" w:initials="jp">
+  <w:comment w:id="23" w:author="jonathan pritchard" w:date="2025-10-30T16:04:00Z" w:initials="jp">
     <w:p>
       <w:pPr>
         <w:pStyle w:val="CommentText"/>
@@ -3587,7 +3755,7 @@
       </w:r>
     </w:p>
   </w:comment>
-  <w:comment w:id="26" w:author="Eivind Mong" w:date="2025-10-31T10:19:00Z" w:initials="EM">
+  <w:comment w:id="24" w:author="Eivind Mong" w:date="2025-10-31T10:19:00Z" w:initials="EM">
     <w:p>
       <w:pPr>
         <w:pStyle w:val="CommentText"/>
@@ -3606,7 +3774,7 @@
       </w:r>
     </w:p>
   </w:comment>
-  <w:comment w:id="23" w:author="jonathan pritchard" w:date="2025-11-10T15:26:00Z" w:initials="jp">
+  <w:comment w:id="25" w:author="jonathan pritchard" w:date="2025-11-10T15:26:00Z" w:initials="jp">
     <w:p>
       <w:pPr>
         <w:pStyle w:val="CommentText"/>
@@ -3625,7 +3793,7 @@
       </w:r>
     </w:p>
   </w:comment>
-  <w:comment w:id="24" w:author="jonathan pritchard" w:date="2025-11-10T15:29:00Z" w:initials="jp">
+  <w:comment w:id="26" w:author="jonathan pritchard" w:date="2025-11-10T15:29:00Z" w:initials="jp">
     <w:p>
       <w:pPr>
         <w:pStyle w:val="CommentText"/>
@@ -3878,7 +4046,7 @@
       </w:r>
     </w:p>
   </w:comment>
-  <w:comment w:id="77" w:author="jon pritchard" w:date="2025-11-10T13:00:00Z" w:initials="jp">
+  <w:comment w:id="76" w:author="jon pritchard" w:date="2025-11-10T13:00:00Z" w:initials="jp">
     <w:p>
       <w:r>
         <w:rPr>
@@ -3896,7 +4064,7 @@
       </w:r>
     </w:p>
   </w:comment>
-  <w:comment w:id="76" w:author="jon pritchard" w:date="2025-11-10T13:00:00Z" w:initials="jp">
+  <w:comment w:id="77" w:author="jon pritchard" w:date="2025-11-10T13:00:00Z" w:initials="jp">
     <w:p>
       <w:r>
         <w:rPr>
@@ -4122,7 +4290,7 @@
       </w:r>
     </w:p>
   </w:comment>
-  <w:comment w:id="112" w:author="jonathan pritchard" w:date="2025-11-10T15:58:00Z" w:initials="jp">
+  <w:comment w:id="117" w:author="jonathan pritchard" w:date="2025-11-10T15:58:00Z" w:initials="jp">
     <w:p>
       <w:pPr>
         <w:pStyle w:val="CommentText"/>
@@ -4138,7 +4306,7 @@
       </w:r>
     </w:p>
   </w:comment>
-  <w:comment w:id="129" w:author="jonathan pritchard" w:date="2025-10-30T15:57:00Z" w:initials="jp">
+  <w:comment w:id="133" w:author="jonathan pritchard" w:date="2025-10-30T15:57:00Z" w:initials="jp">
     <w:p>
       <w:pPr>
         <w:pStyle w:val="CommentText"/>
@@ -4154,7 +4322,7 @@
       </w:r>
     </w:p>
   </w:comment>
-  <w:comment w:id="130" w:author="jonathan pritchard" w:date="2025-10-30T16:03:00Z" w:initials="jp">
+  <w:comment w:id="134" w:author="jonathan pritchard" w:date="2025-10-30T16:03:00Z" w:initials="jp">
     <w:p>
       <w:pPr>
         <w:pStyle w:val="CommentText"/>
@@ -4170,7 +4338,7 @@
       </w:r>
     </w:p>
   </w:comment>
-  <w:comment w:id="131" w:author="Eivind Mong" w:date="2025-10-31T10:18:00Z" w:initials="EM">
+  <w:comment w:id="135" w:author="Eivind Mong" w:date="2025-10-31T10:18:00Z" w:initials="EM">
     <w:p>
       <w:pPr>
         <w:pStyle w:val="CommentText"/>
@@ -4189,7 +4357,7 @@
       </w:r>
     </w:p>
   </w:comment>
-  <w:comment w:id="132" w:author="jon pritchard" w:date="2025-11-10T12:56:00Z" w:initials="jp">
+  <w:comment w:id="136" w:author="jon pritchard" w:date="2025-11-10T12:56:00Z" w:initials="jp">
     <w:p>
       <w:r>
         <w:rPr>
@@ -4207,7 +4375,7 @@
       </w:r>
     </w:p>
   </w:comment>
-  <w:comment w:id="128" w:author="jonathan pritchard" w:date="2025-11-10T15:21:00Z" w:initials="jp">
+  <w:comment w:id="137" w:author="jonathan pritchard" w:date="2025-11-10T15:21:00Z" w:initials="jp">
     <w:p>
       <w:pPr>
         <w:pStyle w:val="CommentText"/>
@@ -4223,7 +4391,7 @@
       </w:r>
     </w:p>
   </w:comment>
-  <w:comment w:id="139" w:author="jonathan pritchard" w:date="2025-11-10T16:12:00Z" w:initials="jp">
+  <w:comment w:id="147" w:author="jonathan pritchard" w:date="2025-11-10T16:12:00Z" w:initials="jp">
     <w:p>
       <w:pPr>
         <w:pStyle w:val="CommentText"/>
@@ -4239,7 +4407,7 @@
       </w:r>
     </w:p>
   </w:comment>
-  <w:comment w:id="143" w:author="jon pritchard" w:date="2025-11-10T12:57:00Z" w:initials="jp">
+  <w:comment w:id="151" w:author="jon pritchard" w:date="2025-11-10T12:57:00Z" w:initials="jp">
     <w:p>
       <w:r>
         <w:rPr>
@@ -4257,7 +4425,7 @@
       </w:r>
     </w:p>
   </w:comment>
-  <w:comment w:id="157" w:author="jonathan pritchard" w:date="2025-11-10T16:07:00Z" w:initials="jp">
+  <w:comment w:id="145" w:author="jonathan pritchard" w:date="2025-12-10T11:26:00Z" w:initials="jp">
     <w:p>
       <w:pPr>
         <w:pStyle w:val="CommentText"/>
@@ -4269,11 +4437,27 @@
         <w:annotationRef/>
       </w:r>
       <w:r>
+        <w:t>Should this be an alert for current route? Prioritised</w:t>
+      </w:r>
+    </w:p>
+  </w:comment>
+  <w:comment w:id="166" w:author="jonathan pritchard" w:date="2025-11-10T16:07:00Z" w:initials="jp">
+    <w:p>
+      <w:pPr>
+        <w:pStyle w:val="CommentText"/>
+      </w:pPr>
+      <w:r>
+        <w:rPr>
+          <w:rStyle w:val="CommentReference"/>
+        </w:rPr>
+        <w:annotationRef/>
+      </w:r>
+      <w:r>
         <w:t>Could we do “unread”?</w:t>
       </w:r>
     </w:p>
   </w:comment>
-  <w:comment w:id="160" w:author="jonathan pritchard" w:date="2025-11-10T15:45:00Z" w:initials="jp">
+  <w:comment w:id="169" w:author="jonathan pritchard" w:date="2025-11-10T15:45:00Z" w:initials="jp">
     <w:p>
       <w:pPr>
         <w:pStyle w:val="CommentText"/>
@@ -4289,7 +4473,7 @@
       </w:r>
     </w:p>
   </w:comment>
-  <w:comment w:id="161" w:author="jonathan pritchard" w:date="2025-11-10T15:55:00Z" w:initials="jp">
+  <w:comment w:id="170" w:author="jonathan pritchard" w:date="2025-11-10T15:55:00Z" w:initials="jp">
     <w:p>
       <w:pPr>
         <w:pStyle w:val="CommentText"/>
@@ -4305,7 +4489,7 @@
       </w:r>
     </w:p>
   </w:comment>
-  <w:comment w:id="172" w:author="jonathan pritchard" w:date="2025-11-10T15:54:00Z" w:initials="jp">
+  <w:comment w:id="181" w:author="jonathan pritchard" w:date="2025-11-10T15:54:00Z" w:initials="jp">
     <w:p>
       <w:pPr>
         <w:pStyle w:val="CommentText"/>
@@ -4321,7 +4505,7 @@
       </w:r>
     </w:p>
   </w:comment>
-  <w:comment w:id="176" w:author="jon pritchard" w:date="2025-11-10T13:00:00Z" w:initials="jp">
+  <w:comment w:id="184" w:author="jon pritchard" w:date="2025-11-10T13:00:00Z" w:initials="jp">
     <w:p>
       <w:r>
         <w:rPr>
@@ -4339,7 +4523,7 @@
       </w:r>
     </w:p>
   </w:comment>
-  <w:comment w:id="175" w:author="jon pritchard" w:date="2025-11-10T13:00:00Z" w:initials="jp">
+  <w:comment w:id="185" w:author="jon pritchard" w:date="2025-11-10T13:00:00Z" w:initials="jp">
     <w:p>
       <w:r>
         <w:rPr>
@@ -4357,7 +4541,7 @@
       </w:r>
     </w:p>
   </w:comment>
-  <w:comment w:id="168" w:author="jon pritchard" w:date="2025-11-10T13:02:00Z" w:initials="jp">
+  <w:comment w:id="177" w:author="jon pritchard" w:date="2025-11-10T13:02:00Z" w:initials="jp">
     <w:p>
       <w:pPr>
         <w:pStyle w:val="CommentText"/>
@@ -4376,7 +4560,7 @@
       </w:r>
     </w:p>
   </w:comment>
-  <w:comment w:id="169" w:author="jon pritchard" w:date="2025-11-10T13:04:00Z" w:initials="jp">
+  <w:comment w:id="178" w:author="jon pritchard" w:date="2025-11-10T13:04:00Z" w:initials="jp">
     <w:p>
       <w:r>
         <w:rPr>
@@ -4394,7 +4578,7 @@
       </w:r>
     </w:p>
   </w:comment>
-  <w:comment w:id="170" w:author="jonathan pritchard" w:date="2025-11-10T15:56:00Z" w:initials="jp">
+  <w:comment w:id="179" w:author="jonathan pritchard" w:date="2025-11-10T15:56:00Z" w:initials="jp">
     <w:p>
       <w:pPr>
         <w:pStyle w:val="CommentText"/>
@@ -4410,7 +4594,7 @@
       </w:r>
     </w:p>
   </w:comment>
-  <w:comment w:id="210" w:author="Eivind Mong" w:date="2025-10-31T08:53:00Z" w:initials="EM">
+  <w:comment w:id="219" w:author="Eivind Mong" w:date="2025-10-31T08:53:00Z" w:initials="EM">
     <w:p>
       <w:pPr>
         <w:pStyle w:val="CommentText"/>
@@ -4429,7 +4613,7 @@
       </w:r>
     </w:p>
   </w:comment>
-  <w:comment w:id="211" w:author="jonathan pritchard" w:date="2025-11-10T16:14:00Z" w:initials="jp">
+  <w:comment w:id="220" w:author="jonathan pritchard" w:date="2025-11-10T16:14:00Z" w:initials="jp">
     <w:p>
       <w:pPr>
         <w:pStyle w:val="CommentText"/>
@@ -4445,7 +4629,7 @@
       </w:r>
     </w:p>
   </w:comment>
-  <w:comment w:id="207" w:author="jonathan pritchard" w:date="2025-10-30T16:06:00Z" w:initials="jp">
+  <w:comment w:id="216" w:author="jonathan pritchard" w:date="2025-10-30T16:06:00Z" w:initials="jp">
     <w:p>
       <w:pPr>
         <w:pStyle w:val="CommentText"/>
@@ -4464,7 +4648,7 @@
       </w:r>
     </w:p>
   </w:comment>
-  <w:comment w:id="208" w:author="Eivind Mong" w:date="2025-10-31T08:52:00Z" w:initials="EM">
+  <w:comment w:id="217" w:author="Eivind Mong" w:date="2025-10-31T08:52:00Z" w:initials="EM">
     <w:p>
       <w:pPr>
         <w:pStyle w:val="CommentText"/>
@@ -4483,7 +4667,7 @@
       </w:r>
     </w:p>
   </w:comment>
-  <w:comment w:id="209" w:author="jon pritchard" w:date="2025-11-10T13:01:00Z" w:initials="jp">
+  <w:comment w:id="218" w:author="jon pritchard" w:date="2025-11-10T13:01:00Z" w:initials="jp">
     <w:p>
       <w:r>
         <w:rPr>
@@ -4501,7 +4685,7 @@
       </w:r>
     </w:p>
   </w:comment>
-  <w:comment w:id="223" w:author="jonathan pritchard" w:date="2025-11-10T16:16:00Z" w:initials="jp">
+  <w:comment w:id="232" w:author="jonathan pritchard" w:date="2025-11-10T16:16:00Z" w:initials="jp">
     <w:p>
       <w:pPr>
         <w:pStyle w:val="CommentText"/>
@@ -4517,7 +4701,7 @@
       </w:r>
     </w:p>
   </w:comment>
-  <w:comment w:id="224" w:author="jonathan pritchard" w:date="2025-11-10T16:17:00Z" w:initials="jp">
+  <w:comment w:id="233" w:author="jonathan pritchard" w:date="2025-11-10T16:17:00Z" w:initials="jp">
     <w:p>
       <w:pPr>
         <w:pStyle w:val="CommentText"/>
@@ -4533,7 +4717,7 @@
       </w:r>
     </w:p>
   </w:comment>
-  <w:comment w:id="227" w:author="jonathan pritchard" w:date="2025-11-10T16:23:00Z" w:initials="jp">
+  <w:comment w:id="236" w:author="jonathan pritchard" w:date="2025-11-10T16:23:00Z" w:initials="jp">
     <w:p>
       <w:pPr>
         <w:pStyle w:val="CommentText"/>
@@ -4549,7 +4733,7 @@
       </w:r>
     </w:p>
   </w:comment>
-  <w:comment w:id="238" w:author="jonathan pritchard" w:date="2025-11-10T16:24:00Z" w:initials="jp">
+  <w:comment w:id="247" w:author="jonathan pritchard" w:date="2025-11-10T16:24:00Z" w:initials="jp">
     <w:p>
       <w:pPr>
         <w:pStyle w:val="CommentText"/>
@@ -4623,6 +4807,7 @@
   <w15:commentEx w15:paraId="25ACCB42" w15:done="0"/>
   <w15:commentEx w15:paraId="726F36F7" w15:done="0"/>
   <w15:commentEx w15:paraId="2F9C890F" w15:done="0"/>
+  <w15:commentEx w15:paraId="77B7FA24" w15:done="0"/>
   <w15:commentEx w15:paraId="59BD75B2" w15:done="0"/>
   <w15:commentEx w15:paraId="24940657" w15:done="0"/>
   <w15:commentEx w15:paraId="5DC3F160" w15:paraIdParent="24940657" w15:done="0"/>
@@ -4699,6 +4884,7 @@
   <w16cex:commentExtensible w16cex:durableId="4523BB4E" w16cex:dateUtc="2025-11-10T15:21:00Z"/>
   <w16cex:commentExtensible w16cex:durableId="147ACF55" w16cex:dateUtc="2025-11-10T16:12:00Z"/>
   <w16cex:commentExtensible w16cex:durableId="215AB3EA" w16cex:dateUtc="2025-11-10T12:57:00Z"/>
+  <w16cex:commentExtensible w16cex:durableId="204E83EC" w16cex:dateUtc="2025-12-10T11:26:00Z"/>
   <w16cex:commentExtensible w16cex:durableId="3B33CC9F" w16cex:dateUtc="2025-11-10T16:07:00Z"/>
   <w16cex:commentExtensible w16cex:durableId="75A8E582" w16cex:dateUtc="2025-11-10T15:45:00Z"/>
   <w16cex:commentExtensible w16cex:durableId="46B1EE0F" w16cex:dateUtc="2025-11-10T15:55:00Z"/>
@@ -4775,6 +4961,7 @@
   <w16cid:commentId w16cid:paraId="25ACCB42" w16cid:durableId="4523BB4E"/>
   <w16cid:commentId w16cid:paraId="726F36F7" w16cid:durableId="147ACF55"/>
   <w16cid:commentId w16cid:paraId="2F9C890F" w16cid:durableId="215AB3EA"/>
+  <w16cid:commentId w16cid:paraId="77B7FA24" w16cid:durableId="204E83EC"/>
   <w16cid:commentId w16cid:paraId="59BD75B2" w16cid:durableId="3B33CC9F"/>
   <w16cid:commentId w16cid:paraId="24940657" w16cid:durableId="75A8E582"/>
   <w16cid:commentId w16cid:paraId="5DC3F160" w16cid:durableId="46B1EE0F"/>

</xml_diff>